<commit_message>
Docker application with document upload function
</commit_message>
<xml_diff>
--- a/All samples and responses.docx
+++ b/All samples and responses.docx
@@ -1,58 +1,353 @@
 
 <file path=word/document.xml><?xml version="1.0" encoding="utf-8"?>
-<w:document xmlns:wpc="http://schemas.microsoft.com/office/word/2010/wordprocessingCanvas" xmlns:cx="http://schemas.microsoft.com/office/drawing/2014/chartex" xmlns:cx1="http://schemas.microsoft.com/office/drawing/2015/9/8/chartex" xmlns:cx2="http://schemas.microsoft.com/office/drawing/2015/10/21/chartex" xmlns:cx3="http://schemas.microsoft.com/office/drawing/2016/5/9/chartex" xmlns:cx4="http://schemas.microsoft.com/office/drawing/2016/5/10/chartex" xmlns:cx5="http://schemas.microsoft.com/office/drawing/2016/5/11/chartex" xmlns:cx6="http://schemas.microsoft.com/office/drawing/2016/5/12/chartex" xmlns:cx7="http://schemas.microsoft.com/office/drawing/2016/5/13/chartex" xmlns:cx8="http://schemas.microsoft.com/office/drawing/2016/5/14/chartex" xmlns:mc="http://schemas.openxmlformats.org/markup-compatibility/2006" xmlns:aink="http://schemas.microsoft.com/office/drawing/2016/ink" xmlns:am3d="http://schemas.microsoft.com/office/drawing/2017/model3d" xmlns:o="urn:schemas-microsoft-com:office:office" xmlns:oel="http://schemas.microsoft.com/office/2019/extlst" xmlns:r="http://schemas.openxmlformats.org/officeDocument/2006/relationships" xmlns:m="http://schemas.openxmlformats.org/officeDocument/2006/math" xmlns:v="urn:schemas-microsoft-com:vml" xmlns:wp14="http://schemas.microsoft.com/office/word/2010/wordprocessingDrawing" xmlns:wp="http://schemas.openxmlformats.org/drawingml/2006/wordprocessingDrawing" xmlns:w10="urn:schemas-microsoft-com:office:word" xmlns:w="http://schemas.openxmlformats.org/wordprocessingml/2006/main" xmlns:w14="http://schemas.microsoft.com/office/word/2010/wordml" xmlns:w15="http://schemas.microsoft.com/office/word/2012/wordml" xmlns:w16cex="http://schemas.microsoft.com/office/word/2018/wordml/cex" xmlns:w16cid="http://schemas.microsoft.com/office/word/2016/wordml/cid" xmlns:w16="http://schemas.microsoft.com/office/word/2018/wordml" xmlns:w16du="http://schemas.microsoft.com/office/word/2023/wordml/word16du" xmlns:w16sdtdh="http://schemas.microsoft.com/office/word/2020/wordml/sdtdatahash" xmlns:w16se="http://schemas.microsoft.com/office/word/2015/wordml/symex" xmlns:wpg="http://schemas.microsoft.com/office/word/2010/wordprocessingGroup" xmlns:wpi="http://schemas.microsoft.com/office/word/2010/wordprocessingInk" xmlns:wne="http://schemas.microsoft.com/office/word/2006/wordml" xmlns:wps="http://schemas.microsoft.com/office/word/2010/wordprocessingShape" mc:Ignorable="w14 w15 w16se w16cid w16 w16cex w16sdtdh w16du wp14">
+<w:document xmlns:wpc="http://schemas.microsoft.com/office/word/2010/wordprocessingCanvas" xmlns:cx="http://schemas.microsoft.com/office/drawing/2014/chartex" xmlns:cx1="http://schemas.microsoft.com/office/drawing/2015/9/8/chartex" xmlns:cx2="http://schemas.microsoft.com/office/drawing/2015/10/21/chartex" xmlns:cx3="http://schemas.microsoft.com/office/drawing/2016/5/9/chartex" xmlns:cx4="http://schemas.microsoft.com/office/drawing/2016/5/10/chartex" xmlns:cx5="http://schemas.microsoft.com/office/drawing/2016/5/11/chartex" xmlns:cx6="http://schemas.microsoft.com/office/drawing/2016/5/12/chartex" xmlns:cx7="http://schemas.microsoft.com/office/drawing/2016/5/13/chartex" xmlns:cx8="http://schemas.microsoft.com/office/drawing/2016/5/14/chartex" xmlns:mc="http://schemas.openxmlformats.org/markup-compatibility/2006" xmlns:aink="http://schemas.microsoft.com/office/drawing/2016/ink" xmlns:am3d="http://schemas.microsoft.com/office/drawing/2017/model3d" xmlns:o="urn:schemas-microsoft-com:office:office" xmlns:oel="http://schemas.microsoft.com/office/2019/extlst" xmlns:r="http://schemas.openxmlformats.org/officeDocument/2006/relationships" xmlns:m="http://schemas.openxmlformats.org/officeDocument/2006/math" xmlns:v="urn:schemas-microsoft-com:vml" xmlns:wp14="http://schemas.microsoft.com/office/word/2010/wordprocessingDrawing" xmlns:wp="http://schemas.openxmlformats.org/drawingml/2006/wordprocessingDrawing" xmlns:w10="urn:schemas-microsoft-com:office:word" xmlns:w="http://schemas.openxmlformats.org/wordprocessingml/2006/main" xmlns:w14="http://schemas.microsoft.com/office/word/2010/wordml" xmlns:w15="http://schemas.microsoft.com/office/word/2012/wordml" xmlns:w16cex="http://schemas.microsoft.com/office/word/2018/wordml/cex" xmlns:w16cid="http://schemas.microsoft.com/office/word/2016/wordml/cid" xmlns:w16="http://schemas.microsoft.com/office/word/2018/wordml" xmlns:w16du="http://schemas.microsoft.com/office/word/2023/wordml/word16du" xmlns:w16sdtdh="http://schemas.microsoft.com/office/word/2020/wordml/sdtdatahash" xmlns:w16sdtfl="http://schemas.microsoft.com/office/word/2024/wordml/sdtformatlock" xmlns:w16se="http://schemas.microsoft.com/office/word/2015/wordml/symex" xmlns:wpg="http://schemas.microsoft.com/office/word/2010/wordprocessingGroup" xmlns:wpi="http://schemas.microsoft.com/office/word/2010/wordprocessingInk" xmlns:wne="http://schemas.microsoft.com/office/word/2006/wordml" xmlns:wps="http://schemas.microsoft.com/office/word/2010/wordprocessingShape" mc:Ignorable="w14 w15 w16se w16cid w16 w16cex w16sdtdh w16sdtfl w16du wp14">
   <w:body>
+    <w:p>
+      <w:r>
+        <w:rPr>
+          <w:rFonts w:asciiTheme="majorHAnsi" w:eastAsiaTheme="majorEastAsia" w:hAnsiTheme="majorHAnsi" w:cstheme="majorBidi"/>
+          <w:color w:val="0F4761" w:themeColor="accent1" w:themeShade="BF"/>
+          <w:sz w:val="32"/>
+          <w:szCs w:val="32"/>
+        </w:rPr>
+        <w:t>Overall – combining multiple elements</w:t>
+      </w:r>
+      <w:r>
+        <w:rPr>
+          <w:rFonts w:asciiTheme="majorHAnsi" w:eastAsiaTheme="majorEastAsia" w:hAnsiTheme="majorHAnsi" w:cstheme="majorBidi"/>
+          <w:color w:val="0F4761" w:themeColor="accent1" w:themeShade="BF"/>
+          <w:sz w:val="32"/>
+          <w:szCs w:val="32"/>
+        </w:rPr>
+        <w:br/>
+      </w:r>
+      <w:r>
+        <w:br/>
+      </w:r>
+      <w:r>
+        <w:t>Input</w:t>
+      </w:r>
+    </w:p>
+    <w:p>
+      <w:r>
+        <w:t>In alignment with our strategic corporate objectives, Wannon Water is pleased to announce its partnership with Vic Gov's initiative to improve water infrastructure. Pursuant to regulatory compliance, all residents are instructed to adhere to stipulated guidelines on water usage. Updates about the water main repairs, being handled by the maintenance team, will be provided to customers when deemed necessary.</w:t>
+      </w:r>
+    </w:p>
+    <w:p>
+      <w:r>
+        <w:t xml:space="preserve">As part of our ongoing efforts, there are 5 water mains under repair, and we've upgraded </w:t>
+      </w:r>
+      <w:r>
+        <w:t>seventeen</w:t>
+      </w:r>
+      <w:r>
+        <w:t xml:space="preserve"> pump stations, replaced 23 valves, and installed </w:t>
+      </w:r>
+      <w:r>
+        <w:t xml:space="preserve">forty-five </w:t>
+      </w:r>
+      <w:proofErr w:type="spellStart"/>
+      <w:r>
+        <w:t>kilometers</w:t>
+      </w:r>
+      <w:proofErr w:type="spellEnd"/>
+      <w:r>
+        <w:t xml:space="preserve"> of pipeline. This work supports a 12-million-dollar investment in sustainable water distribution.</w:t>
+      </w:r>
+    </w:p>
+    <w:p/>
+    <w:p>
+      <w:proofErr w:type="gramStart"/>
+      <w:r>
+        <w:t>Overall</w:t>
+      </w:r>
+      <w:proofErr w:type="gramEnd"/>
+      <w:r>
+        <w:t xml:space="preserve"> this relates to 1200 man hours of work.</w:t>
+      </w:r>
+    </w:p>
+    <w:p>
+      <w:r>
+        <w:t>The project should be complete by 12</w:t>
+      </w:r>
+      <w:r>
+        <w:t>th</w:t>
+      </w:r>
+      <w:r>
+        <w:t xml:space="preserve"> March 2025.</w:t>
+      </w:r>
+    </w:p>
+    <w:p>
+      <w:r>
+        <w:t>For inquiries, contact customer service at 1300926666 or (03)55656655</w:t>
+      </w:r>
+      <w:r>
+        <w:t>, between 8:15 AM and 17:00 hours</w:t>
+      </w:r>
+      <w:r>
+        <w:t>.</w:t>
+      </w:r>
+    </w:p>
+    <w:p>
+      <w:pPr>
+        <w:pStyle w:val="Heading2"/>
+        <w:rPr>
+          <w:rFonts w:ascii="Arial" w:eastAsiaTheme="minorHAnsi" w:hAnsi="Arial" w:cstheme="minorBidi"/>
+          <w:color w:val="auto"/>
+          <w:sz w:val="22"/>
+          <w:szCs w:val="22"/>
+        </w:rPr>
+      </w:pPr>
+    </w:p>
+    <w:p>
+      <w:pPr>
+        <w:pStyle w:val="Heading2"/>
+        <w:rPr>
+          <w:rFonts w:ascii="Arial" w:eastAsiaTheme="minorHAnsi" w:hAnsi="Arial" w:cstheme="minorBidi"/>
+          <w:color w:val="auto"/>
+          <w:sz w:val="22"/>
+          <w:szCs w:val="22"/>
+        </w:rPr>
+      </w:pPr>
+      <w:r>
+        <w:rPr>
+          <w:rFonts w:ascii="Arial" w:eastAsiaTheme="minorHAnsi" w:hAnsi="Arial" w:cstheme="minorBidi"/>
+          <w:color w:val="auto"/>
+          <w:sz w:val="22"/>
+          <w:szCs w:val="22"/>
+        </w:rPr>
+        <w:t>Output</w:t>
+      </w:r>
+    </w:p>
+    <w:p/>
+    <w:p>
+      <w:r>
+        <w:rPr>
+          <w:highlight w:val="yellow"/>
+        </w:rPr>
+        <w:t>**Wannon Water's Exciting Partnership**</w:t>
+      </w:r>
+    </w:p>
+    <w:p/>
+    <w:p>
+      <w:r>
+        <w:t>We’re thrilled to share that Wannon Water is partnering with the Victorian Government to enhance our water infrastructure. This collaboration aligns with our strategic goals to provide better services for everyone in our community.</w:t>
+      </w:r>
+    </w:p>
+    <w:p/>
+    <w:p>
+      <w:r>
+        <w:t>**Water usage guidelines**</w:t>
+      </w:r>
+    </w:p>
+    <w:p/>
+    <w:p>
+      <w:r>
+        <w:t xml:space="preserve">To ensure compliance with regulations, </w:t>
+      </w:r>
+      <w:r>
+        <w:rPr>
+          <w:highlight w:val="yellow"/>
+        </w:rPr>
+        <w:t>we ask</w:t>
+      </w:r>
+      <w:r>
+        <w:t xml:space="preserve"> all residents to follow the guidelines on water usage. Your cooperation is essential to help us maintain a reliable water supply.</w:t>
+      </w:r>
+    </w:p>
+    <w:p/>
+    <w:p>
+      <w:r>
+        <w:t>**Update on repairs**</w:t>
+      </w:r>
+    </w:p>
+    <w:p/>
+    <w:p>
+      <w:r>
+        <w:t xml:space="preserve">Our maintenance team is hard at work on </w:t>
+      </w:r>
+      <w:r>
+        <w:rPr>
+          <w:highlight w:val="yellow"/>
+        </w:rPr>
+        <w:t>five</w:t>
+      </w:r>
+      <w:r>
+        <w:t xml:space="preserve"> water mains. We’ve also upgraded </w:t>
+      </w:r>
+      <w:r>
+        <w:rPr>
+          <w:highlight w:val="red"/>
+        </w:rPr>
+        <w:t>seventeen</w:t>
+      </w:r>
+      <w:r>
+        <w:t xml:space="preserve"> pump stations, replaced </w:t>
+      </w:r>
+      <w:r>
+        <w:rPr>
+          <w:highlight w:val="yellow"/>
+        </w:rPr>
+        <w:t>23</w:t>
+      </w:r>
+      <w:r>
+        <w:t xml:space="preserve"> valves, and installed </w:t>
+      </w:r>
+      <w:r>
+        <w:rPr>
+          <w:highlight w:val="yellow"/>
+        </w:rPr>
+        <w:t>45</w:t>
+      </w:r>
+      <w:r>
+        <w:t xml:space="preserve"> </w:t>
+      </w:r>
+      <w:proofErr w:type="spellStart"/>
+      <w:r>
+        <w:t>kilometers</w:t>
+      </w:r>
+      <w:proofErr w:type="spellEnd"/>
+      <w:r>
+        <w:t xml:space="preserve"> of pipeline. This important work is part of our </w:t>
+      </w:r>
+      <w:r>
+        <w:rPr>
+          <w:highlight w:val="yellow"/>
+        </w:rPr>
+        <w:t>$12 million</w:t>
+      </w:r>
+      <w:r>
+        <w:t xml:space="preserve"> investment in sustainable water distribution.</w:t>
+      </w:r>
+    </w:p>
+    <w:p/>
+    <w:p>
+      <w:r>
+        <w:t>**Project timeline and support**</w:t>
+      </w:r>
+    </w:p>
+    <w:p/>
+    <w:p>
+      <w:r>
+        <w:t xml:space="preserve">In total, this project involves approximately </w:t>
+      </w:r>
+      <w:r>
+        <w:rPr>
+          <w:highlight w:val="yellow"/>
+        </w:rPr>
+        <w:t>1200 hours</w:t>
+      </w:r>
+      <w:r>
+        <w:t xml:space="preserve"> of work. We expect to complete everything by </w:t>
+      </w:r>
+      <w:r>
+        <w:rPr>
+          <w:highlight w:val="yellow"/>
+        </w:rPr>
+        <w:t>12 March 2025</w:t>
+      </w:r>
+      <w:r>
+        <w:t>.</w:t>
+      </w:r>
+    </w:p>
+    <w:p/>
+    <w:p>
+      <w:r>
+        <w:t xml:space="preserve">If you have any questions, please reach out to our customer service team at </w:t>
+      </w:r>
+      <w:r>
+        <w:rPr>
+          <w:highlight w:val="yellow"/>
+        </w:rPr>
+        <w:t>1300 926 666</w:t>
+      </w:r>
+      <w:r>
+        <w:t xml:space="preserve"> or </w:t>
+      </w:r>
+      <w:r>
+        <w:rPr>
+          <w:highlight w:val="yellow"/>
+        </w:rPr>
+        <w:t>(03) 5565 6655</w:t>
+      </w:r>
+      <w:r>
+        <w:t xml:space="preserve"> between </w:t>
+      </w:r>
+      <w:r>
+        <w:rPr>
+          <w:highlight w:val="yellow"/>
+        </w:rPr>
+        <w:t>8:15am and 5pm.</w:t>
+      </w:r>
+      <w:r>
+        <w:t xml:space="preserve"> We're </w:t>
+      </w:r>
+      <w:r>
+        <w:rPr>
+          <w:highlight w:val="yellow"/>
+        </w:rPr>
+        <w:t>here to help</w:t>
+      </w:r>
+      <w:r>
+        <w:t>!</w:t>
+      </w:r>
+    </w:p>
     <w:p>
       <w:pPr>
         <w:pStyle w:val="Heading2"/>
       </w:pPr>
-      <w:r>
-        <w:t>Sample 1 – too formal</w:t>
-      </w:r>
-    </w:p>
-    <w:p>
-      <w:r>
-        <w:t>Input</w:t>
-      </w:r>
-    </w:p>
-    <w:p>
-      <w:r>
-        <w:t xml:space="preserve">According to our customer policy I require that you contact the call centre for </w:t>
-      </w:r>
-      <w:proofErr w:type="gramStart"/>
-      <w:r>
-        <w:t>a time period</w:t>
-      </w:r>
-      <w:proofErr w:type="gramEnd"/>
-      <w:r>
-        <w:t xml:space="preserve"> in which a plumber can attend your premises and provide further advice concerning your problem.</w:t>
-      </w:r>
-    </w:p>
-    <w:p/>
-    <w:p>
-      <w:r>
-        <w:t>Output</w:t>
-      </w:r>
-    </w:p>
-    <w:p>
-      <w:r>
-        <w:t xml:space="preserve">"Please reach out to our call </w:t>
-      </w:r>
-      <w:proofErr w:type="spellStart"/>
-      <w:r>
-        <w:t>center</w:t>
-      </w:r>
-      <w:proofErr w:type="spellEnd"/>
-      <w:r>
-        <w:t>. They can help you find a time for a plumber to visit and offer more advice on your issue."</w:t>
-      </w:r>
-    </w:p>
-    <w:p/>
+    </w:p>
     <w:p>
       <w:pPr>
         <w:pStyle w:val="Heading2"/>
       </w:pPr>
       <w:r>
+        <w:t>Sample 1 – too formal</w:t>
+      </w:r>
+    </w:p>
+    <w:p>
+      <w:r>
+        <w:t>Input</w:t>
+      </w:r>
+    </w:p>
+    <w:p>
+      <w:r>
+        <w:t xml:space="preserve">According to our customer policy I require that you contact the call centre for </w:t>
+      </w:r>
+      <w:proofErr w:type="gramStart"/>
+      <w:r>
+        <w:t>a time period</w:t>
+      </w:r>
+      <w:proofErr w:type="gramEnd"/>
+      <w:r>
+        <w:t xml:space="preserve"> in which a plumber can attend your premises and provide further advice concerning your problem.</w:t>
+      </w:r>
+    </w:p>
+    <w:p/>
+    <w:p>
+      <w:r>
+        <w:t>Output</w:t>
+      </w:r>
+    </w:p>
+    <w:p>
+      <w:r>
+        <w:t xml:space="preserve">"Please reach out to our call </w:t>
+      </w:r>
+      <w:proofErr w:type="spellStart"/>
+      <w:r>
+        <w:t>center</w:t>
+      </w:r>
+      <w:proofErr w:type="spellEnd"/>
+      <w:r>
+        <w:t>. They can help you find a time for a plumber to visit and offer more advice on your issue."</w:t>
+      </w:r>
+    </w:p>
+    <w:p/>
+    <w:p>
+      <w:pPr>
+        <w:pStyle w:val="Heading2"/>
+      </w:pPr>
+      <w:r>
         <w:t>Sample 2 – too technical</w:t>
       </w:r>
     </w:p>
@@ -101,7 +396,7 @@
     <w:p>
       <w:r>
         <w:pict w14:anchorId="11C13E3C">
-          <v:rect id="_x0000_i1031" style="width:0;height:1.5pt" o:hralign="center" o:hrstd="t" o:hr="t" fillcolor="#a0a0a0" stroked="f"/>
+          <v:rect id="_x0000_i1025" style="width:0;height:1.5pt" o:hralign="center" o:hrstd="t" o:hr="t" fillcolor="#a0a0a0" stroked="f"/>
         </w:pict>
       </w:r>
     </w:p>
@@ -116,6 +411,7 @@
     </w:p>
     <w:p>
       <w:r>
+        <w:lastRenderedPageBreak/>
         <w:t>"In alignment with our strategic corporate objectives, it is imperative that we elucidate the multifaceted methodologies underpinning the synergistic implementation of our water distribution paradigms, thereby ensuring optimized hydraulic efficiency and sustainable resource allocation across the operational infrastructure framework."</w:t>
       </w:r>
     </w:p>
@@ -137,7 +433,6 @@
           <w:b/>
           <w:bCs/>
         </w:rPr>
-        <w:lastRenderedPageBreak/>
         <w:t>Non-</w:t>
       </w:r>
       <w:proofErr w:type="spellStart"/>
@@ -278,6 +573,7 @@
     </w:p>
     <w:p>
       <w:r>
+        <w:lastRenderedPageBreak/>
         <w:t>"</w:t>
       </w:r>
       <w:proofErr w:type="spellStart"/>
@@ -483,6 +779,7 @@
     </w:p>
     <w:p>
       <w:r>
+        <w:lastRenderedPageBreak/>
         <w:t>"This project will cost $25 million, with an extra 10% set aside for maintenance. You might see a 5% increase in your bill, which could be up to $15, depending on your usage."</w:t>
       </w:r>
     </w:p>
@@ -625,6 +922,7 @@
     <w:p/>
     <w:p>
       <w:r>
+        <w:lastRenderedPageBreak/>
         <w:t>input</w:t>
       </w:r>
     </w:p>
@@ -682,7 +980,6 @@
         <w:rPr>
           <w:highlight w:val="yellow"/>
         </w:rPr>
-        <w:lastRenderedPageBreak/>
         <w:t>No space between number and am/pm</w:t>
       </w:r>
     </w:p>
@@ -772,7 +1069,7 @@
 </file>
 
 <file path=word/endnotes.xml><?xml version="1.0" encoding="utf-8"?>
-<w:endnotes xmlns:wpc="http://schemas.microsoft.com/office/word/2010/wordprocessingCanvas" xmlns:cx="http://schemas.microsoft.com/office/drawing/2014/chartex" xmlns:cx1="http://schemas.microsoft.com/office/drawing/2015/9/8/chartex" xmlns:cx2="http://schemas.microsoft.com/office/drawing/2015/10/21/chartex" xmlns:cx3="http://schemas.microsoft.com/office/drawing/2016/5/9/chartex" xmlns:cx4="http://schemas.microsoft.com/office/drawing/2016/5/10/chartex" xmlns:cx5="http://schemas.microsoft.com/office/drawing/2016/5/11/chartex" xmlns:cx6="http://schemas.microsoft.com/office/drawing/2016/5/12/chartex" xmlns:cx7="http://schemas.microsoft.com/office/drawing/2016/5/13/chartex" xmlns:cx8="http://schemas.microsoft.com/office/drawing/2016/5/14/chartex" xmlns:mc="http://schemas.openxmlformats.org/markup-compatibility/2006" xmlns:aink="http://schemas.microsoft.com/office/drawing/2016/ink" xmlns:am3d="http://schemas.microsoft.com/office/drawing/2017/model3d" xmlns:o="urn:schemas-microsoft-com:office:office" xmlns:oel="http://schemas.microsoft.com/office/2019/extlst" xmlns:r="http://schemas.openxmlformats.org/officeDocument/2006/relationships" xmlns:m="http://schemas.openxmlformats.org/officeDocument/2006/math" xmlns:v="urn:schemas-microsoft-com:vml" xmlns:wp14="http://schemas.microsoft.com/office/word/2010/wordprocessingDrawing" xmlns:wp="http://schemas.openxmlformats.org/drawingml/2006/wordprocessingDrawing" xmlns:w10="urn:schemas-microsoft-com:office:word" xmlns:w="http://schemas.openxmlformats.org/wordprocessingml/2006/main" xmlns:w14="http://schemas.microsoft.com/office/word/2010/wordml" xmlns:w15="http://schemas.microsoft.com/office/word/2012/wordml" xmlns:w16cex="http://schemas.microsoft.com/office/word/2018/wordml/cex" xmlns:w16cid="http://schemas.microsoft.com/office/word/2016/wordml/cid" xmlns:w16="http://schemas.microsoft.com/office/word/2018/wordml" xmlns:w16du="http://schemas.microsoft.com/office/word/2023/wordml/word16du" xmlns:w16sdtdh="http://schemas.microsoft.com/office/word/2020/wordml/sdtdatahash" xmlns:w16se="http://schemas.microsoft.com/office/word/2015/wordml/symex" xmlns:wpg="http://schemas.microsoft.com/office/word/2010/wordprocessingGroup" xmlns:wpi="http://schemas.microsoft.com/office/word/2010/wordprocessingInk" xmlns:wne="http://schemas.microsoft.com/office/word/2006/wordml" xmlns:wps="http://schemas.microsoft.com/office/word/2010/wordprocessingShape" mc:Ignorable="w14 w15 w16se w16cid w16 w16cex w16sdtdh w16du wp14">
+<w:endnotes xmlns:wpc="http://schemas.microsoft.com/office/word/2010/wordprocessingCanvas" xmlns:cx="http://schemas.microsoft.com/office/drawing/2014/chartex" xmlns:cx1="http://schemas.microsoft.com/office/drawing/2015/9/8/chartex" xmlns:cx2="http://schemas.microsoft.com/office/drawing/2015/10/21/chartex" xmlns:cx3="http://schemas.microsoft.com/office/drawing/2016/5/9/chartex" xmlns:cx4="http://schemas.microsoft.com/office/drawing/2016/5/10/chartex" xmlns:cx5="http://schemas.microsoft.com/office/drawing/2016/5/11/chartex" xmlns:cx6="http://schemas.microsoft.com/office/drawing/2016/5/12/chartex" xmlns:cx7="http://schemas.microsoft.com/office/drawing/2016/5/13/chartex" xmlns:cx8="http://schemas.microsoft.com/office/drawing/2016/5/14/chartex" xmlns:mc="http://schemas.openxmlformats.org/markup-compatibility/2006" xmlns:aink="http://schemas.microsoft.com/office/drawing/2016/ink" xmlns:am3d="http://schemas.microsoft.com/office/drawing/2017/model3d" xmlns:o="urn:schemas-microsoft-com:office:office" xmlns:oel="http://schemas.microsoft.com/office/2019/extlst" xmlns:r="http://schemas.openxmlformats.org/officeDocument/2006/relationships" xmlns:m="http://schemas.openxmlformats.org/officeDocument/2006/math" xmlns:v="urn:schemas-microsoft-com:vml" xmlns:wp14="http://schemas.microsoft.com/office/word/2010/wordprocessingDrawing" xmlns:wp="http://schemas.openxmlformats.org/drawingml/2006/wordprocessingDrawing" xmlns:w10="urn:schemas-microsoft-com:office:word" xmlns:w="http://schemas.openxmlformats.org/wordprocessingml/2006/main" xmlns:w14="http://schemas.microsoft.com/office/word/2010/wordml" xmlns:w15="http://schemas.microsoft.com/office/word/2012/wordml" xmlns:w16cex="http://schemas.microsoft.com/office/word/2018/wordml/cex" xmlns:w16cid="http://schemas.microsoft.com/office/word/2016/wordml/cid" xmlns:w16="http://schemas.microsoft.com/office/word/2018/wordml" xmlns:w16du="http://schemas.microsoft.com/office/word/2023/wordml/word16du" xmlns:w16sdtdh="http://schemas.microsoft.com/office/word/2020/wordml/sdtdatahash" xmlns:w16sdtfl="http://schemas.microsoft.com/office/word/2024/wordml/sdtformatlock" xmlns:w16se="http://schemas.microsoft.com/office/word/2015/wordml/symex" xmlns:wpg="http://schemas.microsoft.com/office/word/2010/wordprocessingGroup" xmlns:wpi="http://schemas.microsoft.com/office/word/2010/wordprocessingInk" xmlns:wne="http://schemas.microsoft.com/office/word/2006/wordml" xmlns:wps="http://schemas.microsoft.com/office/word/2010/wordprocessingShape" mc:Ignorable="w14 w15 w16se w16cid w16 w16cex w16sdtdh w16sdtfl w16du wp14">
   <w:endnote w:type="separator" w:id="-1">
     <w:p>
       <w:pPr>
@@ -797,7 +1094,7 @@
 </file>
 
 <file path=word/footer1.xml><?xml version="1.0" encoding="utf-8"?>
-<w:ftr xmlns:wpc="http://schemas.microsoft.com/office/word/2010/wordprocessingCanvas" xmlns:cx="http://schemas.microsoft.com/office/drawing/2014/chartex" xmlns:cx1="http://schemas.microsoft.com/office/drawing/2015/9/8/chartex" xmlns:cx2="http://schemas.microsoft.com/office/drawing/2015/10/21/chartex" xmlns:cx3="http://schemas.microsoft.com/office/drawing/2016/5/9/chartex" xmlns:cx4="http://schemas.microsoft.com/office/drawing/2016/5/10/chartex" xmlns:cx5="http://schemas.microsoft.com/office/drawing/2016/5/11/chartex" xmlns:cx6="http://schemas.microsoft.com/office/drawing/2016/5/12/chartex" xmlns:cx7="http://schemas.microsoft.com/office/drawing/2016/5/13/chartex" xmlns:cx8="http://schemas.microsoft.com/office/drawing/2016/5/14/chartex" xmlns:mc="http://schemas.openxmlformats.org/markup-compatibility/2006" xmlns:aink="http://schemas.microsoft.com/office/drawing/2016/ink" xmlns:am3d="http://schemas.microsoft.com/office/drawing/2017/model3d" xmlns:o="urn:schemas-microsoft-com:office:office" xmlns:oel="http://schemas.microsoft.com/office/2019/extlst" xmlns:r="http://schemas.openxmlformats.org/officeDocument/2006/relationships" xmlns:m="http://schemas.openxmlformats.org/officeDocument/2006/math" xmlns:v="urn:schemas-microsoft-com:vml" xmlns:wp14="http://schemas.microsoft.com/office/word/2010/wordprocessingDrawing" xmlns:wp="http://schemas.openxmlformats.org/drawingml/2006/wordprocessingDrawing" xmlns:w10="urn:schemas-microsoft-com:office:word" xmlns:w="http://schemas.openxmlformats.org/wordprocessingml/2006/main" xmlns:w14="http://schemas.microsoft.com/office/word/2010/wordml" xmlns:w15="http://schemas.microsoft.com/office/word/2012/wordml" xmlns:w16cex="http://schemas.microsoft.com/office/word/2018/wordml/cex" xmlns:w16cid="http://schemas.microsoft.com/office/word/2016/wordml/cid" xmlns:w16="http://schemas.microsoft.com/office/word/2018/wordml" xmlns:w16du="http://schemas.microsoft.com/office/word/2023/wordml/word16du" xmlns:w16sdtdh="http://schemas.microsoft.com/office/word/2020/wordml/sdtdatahash" xmlns:w16se="http://schemas.microsoft.com/office/word/2015/wordml/symex" xmlns:wpg="http://schemas.microsoft.com/office/word/2010/wordprocessingGroup" xmlns:wpi="http://schemas.microsoft.com/office/word/2010/wordprocessingInk" xmlns:wne="http://schemas.microsoft.com/office/word/2006/wordml" xmlns:wps="http://schemas.microsoft.com/office/word/2010/wordprocessingShape" mc:Ignorable="w14 w15 w16se w16cid w16 w16cex w16sdtdh w16du wp14">
+<w:ftr xmlns:wpc="http://schemas.microsoft.com/office/word/2010/wordprocessingCanvas" xmlns:cx="http://schemas.microsoft.com/office/drawing/2014/chartex" xmlns:cx1="http://schemas.microsoft.com/office/drawing/2015/9/8/chartex" xmlns:cx2="http://schemas.microsoft.com/office/drawing/2015/10/21/chartex" xmlns:cx3="http://schemas.microsoft.com/office/drawing/2016/5/9/chartex" xmlns:cx4="http://schemas.microsoft.com/office/drawing/2016/5/10/chartex" xmlns:cx5="http://schemas.microsoft.com/office/drawing/2016/5/11/chartex" xmlns:cx6="http://schemas.microsoft.com/office/drawing/2016/5/12/chartex" xmlns:cx7="http://schemas.microsoft.com/office/drawing/2016/5/13/chartex" xmlns:cx8="http://schemas.microsoft.com/office/drawing/2016/5/14/chartex" xmlns:mc="http://schemas.openxmlformats.org/markup-compatibility/2006" xmlns:aink="http://schemas.microsoft.com/office/drawing/2016/ink" xmlns:am3d="http://schemas.microsoft.com/office/drawing/2017/model3d" xmlns:o="urn:schemas-microsoft-com:office:office" xmlns:oel="http://schemas.microsoft.com/office/2019/extlst" xmlns:r="http://schemas.openxmlformats.org/officeDocument/2006/relationships" xmlns:m="http://schemas.openxmlformats.org/officeDocument/2006/math" xmlns:v="urn:schemas-microsoft-com:vml" xmlns:wp14="http://schemas.microsoft.com/office/word/2010/wordprocessingDrawing" xmlns:wp="http://schemas.openxmlformats.org/drawingml/2006/wordprocessingDrawing" xmlns:w10="urn:schemas-microsoft-com:office:word" xmlns:w="http://schemas.openxmlformats.org/wordprocessingml/2006/main" xmlns:w14="http://schemas.microsoft.com/office/word/2010/wordml" xmlns:w15="http://schemas.microsoft.com/office/word/2012/wordml" xmlns:w16cex="http://schemas.microsoft.com/office/word/2018/wordml/cex" xmlns:w16cid="http://schemas.microsoft.com/office/word/2016/wordml/cid" xmlns:w16="http://schemas.microsoft.com/office/word/2018/wordml" xmlns:w16du="http://schemas.microsoft.com/office/word/2023/wordml/word16du" xmlns:w16sdtdh="http://schemas.microsoft.com/office/word/2020/wordml/sdtdatahash" xmlns:w16sdtfl="http://schemas.microsoft.com/office/word/2024/wordml/sdtformatlock" xmlns:w16se="http://schemas.microsoft.com/office/word/2015/wordml/symex" xmlns:wpg="http://schemas.microsoft.com/office/word/2010/wordprocessingGroup" xmlns:wpi="http://schemas.microsoft.com/office/word/2010/wordprocessingInk" xmlns:wne="http://schemas.microsoft.com/office/word/2006/wordml" xmlns:wps="http://schemas.microsoft.com/office/word/2010/wordprocessingShape" mc:Ignorable="w14 w15 w16se w16cid w16 w16cex w16sdtdh w16sdtfl w16du wp14">
   <w:p>
     <w:pPr>
       <w:pStyle w:val="Footer"/>
@@ -807,7 +1104,7 @@
 </file>
 
 <file path=word/footer2.xml><?xml version="1.0" encoding="utf-8"?>
-<w:ftr xmlns:wpc="http://schemas.microsoft.com/office/word/2010/wordprocessingCanvas" xmlns:cx="http://schemas.microsoft.com/office/drawing/2014/chartex" xmlns:cx1="http://schemas.microsoft.com/office/drawing/2015/9/8/chartex" xmlns:cx2="http://schemas.microsoft.com/office/drawing/2015/10/21/chartex" xmlns:cx3="http://schemas.microsoft.com/office/drawing/2016/5/9/chartex" xmlns:cx4="http://schemas.microsoft.com/office/drawing/2016/5/10/chartex" xmlns:cx5="http://schemas.microsoft.com/office/drawing/2016/5/11/chartex" xmlns:cx6="http://schemas.microsoft.com/office/drawing/2016/5/12/chartex" xmlns:cx7="http://schemas.microsoft.com/office/drawing/2016/5/13/chartex" xmlns:cx8="http://schemas.microsoft.com/office/drawing/2016/5/14/chartex" xmlns:mc="http://schemas.openxmlformats.org/markup-compatibility/2006" xmlns:aink="http://schemas.microsoft.com/office/drawing/2016/ink" xmlns:am3d="http://schemas.microsoft.com/office/drawing/2017/model3d" xmlns:o="urn:schemas-microsoft-com:office:office" xmlns:oel="http://schemas.microsoft.com/office/2019/extlst" xmlns:r="http://schemas.openxmlformats.org/officeDocument/2006/relationships" xmlns:m="http://schemas.openxmlformats.org/officeDocument/2006/math" xmlns:v="urn:schemas-microsoft-com:vml" xmlns:wp14="http://schemas.microsoft.com/office/word/2010/wordprocessingDrawing" xmlns:wp="http://schemas.openxmlformats.org/drawingml/2006/wordprocessingDrawing" xmlns:w10="urn:schemas-microsoft-com:office:word" xmlns:w="http://schemas.openxmlformats.org/wordprocessingml/2006/main" xmlns:w14="http://schemas.microsoft.com/office/word/2010/wordml" xmlns:w15="http://schemas.microsoft.com/office/word/2012/wordml" xmlns:w16cex="http://schemas.microsoft.com/office/word/2018/wordml/cex" xmlns:w16cid="http://schemas.microsoft.com/office/word/2016/wordml/cid" xmlns:w16="http://schemas.microsoft.com/office/word/2018/wordml" xmlns:w16du="http://schemas.microsoft.com/office/word/2023/wordml/word16du" xmlns:w16sdtdh="http://schemas.microsoft.com/office/word/2020/wordml/sdtdatahash" xmlns:w16se="http://schemas.microsoft.com/office/word/2015/wordml/symex" xmlns:wpg="http://schemas.microsoft.com/office/word/2010/wordprocessingGroup" xmlns:wpi="http://schemas.microsoft.com/office/word/2010/wordprocessingInk" xmlns:wne="http://schemas.microsoft.com/office/word/2006/wordml" xmlns:wps="http://schemas.microsoft.com/office/word/2010/wordprocessingShape" mc:Ignorable="w14 w15 w16se w16cid w16 w16cex w16sdtdh w16du wp14">
+<w:ftr xmlns:wpc="http://schemas.microsoft.com/office/word/2010/wordprocessingCanvas" xmlns:cx="http://schemas.microsoft.com/office/drawing/2014/chartex" xmlns:cx1="http://schemas.microsoft.com/office/drawing/2015/9/8/chartex" xmlns:cx2="http://schemas.microsoft.com/office/drawing/2015/10/21/chartex" xmlns:cx3="http://schemas.microsoft.com/office/drawing/2016/5/9/chartex" xmlns:cx4="http://schemas.microsoft.com/office/drawing/2016/5/10/chartex" xmlns:cx5="http://schemas.microsoft.com/office/drawing/2016/5/11/chartex" xmlns:cx6="http://schemas.microsoft.com/office/drawing/2016/5/12/chartex" xmlns:cx7="http://schemas.microsoft.com/office/drawing/2016/5/13/chartex" xmlns:cx8="http://schemas.microsoft.com/office/drawing/2016/5/14/chartex" xmlns:mc="http://schemas.openxmlformats.org/markup-compatibility/2006" xmlns:aink="http://schemas.microsoft.com/office/drawing/2016/ink" xmlns:am3d="http://schemas.microsoft.com/office/drawing/2017/model3d" xmlns:o="urn:schemas-microsoft-com:office:office" xmlns:oel="http://schemas.microsoft.com/office/2019/extlst" xmlns:r="http://schemas.openxmlformats.org/officeDocument/2006/relationships" xmlns:m="http://schemas.openxmlformats.org/officeDocument/2006/math" xmlns:v="urn:schemas-microsoft-com:vml" xmlns:wp14="http://schemas.microsoft.com/office/word/2010/wordprocessingDrawing" xmlns:wp="http://schemas.openxmlformats.org/drawingml/2006/wordprocessingDrawing" xmlns:w10="urn:schemas-microsoft-com:office:word" xmlns:w="http://schemas.openxmlformats.org/wordprocessingml/2006/main" xmlns:w14="http://schemas.microsoft.com/office/word/2010/wordml" xmlns:w15="http://schemas.microsoft.com/office/word/2012/wordml" xmlns:w16cex="http://schemas.microsoft.com/office/word/2018/wordml/cex" xmlns:w16cid="http://schemas.microsoft.com/office/word/2016/wordml/cid" xmlns:w16="http://schemas.microsoft.com/office/word/2018/wordml" xmlns:w16du="http://schemas.microsoft.com/office/word/2023/wordml/word16du" xmlns:w16sdtdh="http://schemas.microsoft.com/office/word/2020/wordml/sdtdatahash" xmlns:w16sdtfl="http://schemas.microsoft.com/office/word/2024/wordml/sdtformatlock" xmlns:w16se="http://schemas.microsoft.com/office/word/2015/wordml/symex" xmlns:wpg="http://schemas.microsoft.com/office/word/2010/wordprocessingGroup" xmlns:wpi="http://schemas.microsoft.com/office/word/2010/wordprocessingInk" xmlns:wne="http://schemas.microsoft.com/office/word/2006/wordml" xmlns:wps="http://schemas.microsoft.com/office/word/2010/wordprocessingShape" mc:Ignorable="w14 w15 w16se w16cid w16 w16cex w16sdtdh w16sdtfl w16du wp14">
   <w:p>
     <w:pPr>
       <w:pStyle w:val="Footer"/>
@@ -817,7 +1114,7 @@
 </file>
 
 <file path=word/footer3.xml><?xml version="1.0" encoding="utf-8"?>
-<w:ftr xmlns:wpc="http://schemas.microsoft.com/office/word/2010/wordprocessingCanvas" xmlns:cx="http://schemas.microsoft.com/office/drawing/2014/chartex" xmlns:cx1="http://schemas.microsoft.com/office/drawing/2015/9/8/chartex" xmlns:cx2="http://schemas.microsoft.com/office/drawing/2015/10/21/chartex" xmlns:cx3="http://schemas.microsoft.com/office/drawing/2016/5/9/chartex" xmlns:cx4="http://schemas.microsoft.com/office/drawing/2016/5/10/chartex" xmlns:cx5="http://schemas.microsoft.com/office/drawing/2016/5/11/chartex" xmlns:cx6="http://schemas.microsoft.com/office/drawing/2016/5/12/chartex" xmlns:cx7="http://schemas.microsoft.com/office/drawing/2016/5/13/chartex" xmlns:cx8="http://schemas.microsoft.com/office/drawing/2016/5/14/chartex" xmlns:mc="http://schemas.openxmlformats.org/markup-compatibility/2006" xmlns:aink="http://schemas.microsoft.com/office/drawing/2016/ink" xmlns:am3d="http://schemas.microsoft.com/office/drawing/2017/model3d" xmlns:o="urn:schemas-microsoft-com:office:office" xmlns:oel="http://schemas.microsoft.com/office/2019/extlst" xmlns:r="http://schemas.openxmlformats.org/officeDocument/2006/relationships" xmlns:m="http://schemas.openxmlformats.org/officeDocument/2006/math" xmlns:v="urn:schemas-microsoft-com:vml" xmlns:wp14="http://schemas.microsoft.com/office/word/2010/wordprocessingDrawing" xmlns:wp="http://schemas.openxmlformats.org/drawingml/2006/wordprocessingDrawing" xmlns:w10="urn:schemas-microsoft-com:office:word" xmlns:w="http://schemas.openxmlformats.org/wordprocessingml/2006/main" xmlns:w14="http://schemas.microsoft.com/office/word/2010/wordml" xmlns:w15="http://schemas.microsoft.com/office/word/2012/wordml" xmlns:w16cex="http://schemas.microsoft.com/office/word/2018/wordml/cex" xmlns:w16cid="http://schemas.microsoft.com/office/word/2016/wordml/cid" xmlns:w16="http://schemas.microsoft.com/office/word/2018/wordml" xmlns:w16du="http://schemas.microsoft.com/office/word/2023/wordml/word16du" xmlns:w16sdtdh="http://schemas.microsoft.com/office/word/2020/wordml/sdtdatahash" xmlns:w16se="http://schemas.microsoft.com/office/word/2015/wordml/symex" xmlns:wpg="http://schemas.microsoft.com/office/word/2010/wordprocessingGroup" xmlns:wpi="http://schemas.microsoft.com/office/word/2010/wordprocessingInk" xmlns:wne="http://schemas.microsoft.com/office/word/2006/wordml" xmlns:wps="http://schemas.microsoft.com/office/word/2010/wordprocessingShape" mc:Ignorable="w14 w15 w16se w16cid w16 w16cex w16sdtdh w16du wp14">
+<w:ftr xmlns:wpc="http://schemas.microsoft.com/office/word/2010/wordprocessingCanvas" xmlns:cx="http://schemas.microsoft.com/office/drawing/2014/chartex" xmlns:cx1="http://schemas.microsoft.com/office/drawing/2015/9/8/chartex" xmlns:cx2="http://schemas.microsoft.com/office/drawing/2015/10/21/chartex" xmlns:cx3="http://schemas.microsoft.com/office/drawing/2016/5/9/chartex" xmlns:cx4="http://schemas.microsoft.com/office/drawing/2016/5/10/chartex" xmlns:cx5="http://schemas.microsoft.com/office/drawing/2016/5/11/chartex" xmlns:cx6="http://schemas.microsoft.com/office/drawing/2016/5/12/chartex" xmlns:cx7="http://schemas.microsoft.com/office/drawing/2016/5/13/chartex" xmlns:cx8="http://schemas.microsoft.com/office/drawing/2016/5/14/chartex" xmlns:mc="http://schemas.openxmlformats.org/markup-compatibility/2006" xmlns:aink="http://schemas.microsoft.com/office/drawing/2016/ink" xmlns:am3d="http://schemas.microsoft.com/office/drawing/2017/model3d" xmlns:o="urn:schemas-microsoft-com:office:office" xmlns:oel="http://schemas.microsoft.com/office/2019/extlst" xmlns:r="http://schemas.openxmlformats.org/officeDocument/2006/relationships" xmlns:m="http://schemas.openxmlformats.org/officeDocument/2006/math" xmlns:v="urn:schemas-microsoft-com:vml" xmlns:wp14="http://schemas.microsoft.com/office/word/2010/wordprocessingDrawing" xmlns:wp="http://schemas.openxmlformats.org/drawingml/2006/wordprocessingDrawing" xmlns:w10="urn:schemas-microsoft-com:office:word" xmlns:w="http://schemas.openxmlformats.org/wordprocessingml/2006/main" xmlns:w14="http://schemas.microsoft.com/office/word/2010/wordml" xmlns:w15="http://schemas.microsoft.com/office/word/2012/wordml" xmlns:w16cex="http://schemas.microsoft.com/office/word/2018/wordml/cex" xmlns:w16cid="http://schemas.microsoft.com/office/word/2016/wordml/cid" xmlns:w16="http://schemas.microsoft.com/office/word/2018/wordml" xmlns:w16du="http://schemas.microsoft.com/office/word/2023/wordml/word16du" xmlns:w16sdtdh="http://schemas.microsoft.com/office/word/2020/wordml/sdtdatahash" xmlns:w16sdtfl="http://schemas.microsoft.com/office/word/2024/wordml/sdtformatlock" xmlns:w16se="http://schemas.microsoft.com/office/word/2015/wordml/symex" xmlns:wpg="http://schemas.microsoft.com/office/word/2010/wordprocessingGroup" xmlns:wpi="http://schemas.microsoft.com/office/word/2010/wordprocessingInk" xmlns:wne="http://schemas.microsoft.com/office/word/2006/wordml" xmlns:wps="http://schemas.microsoft.com/office/word/2010/wordprocessingShape" mc:Ignorable="w14 w15 w16se w16cid w16 w16cex w16sdtdh w16sdtfl w16du wp14">
   <w:p>
     <w:pPr>
       <w:pStyle w:val="Footer"/>
@@ -827,7 +1124,7 @@
 </file>
 
 <file path=word/footnotes.xml><?xml version="1.0" encoding="utf-8"?>
-<w:footnotes xmlns:wpc="http://schemas.microsoft.com/office/word/2010/wordprocessingCanvas" xmlns:cx="http://schemas.microsoft.com/office/drawing/2014/chartex" xmlns:cx1="http://schemas.microsoft.com/office/drawing/2015/9/8/chartex" xmlns:cx2="http://schemas.microsoft.com/office/drawing/2015/10/21/chartex" xmlns:cx3="http://schemas.microsoft.com/office/drawing/2016/5/9/chartex" xmlns:cx4="http://schemas.microsoft.com/office/drawing/2016/5/10/chartex" xmlns:cx5="http://schemas.microsoft.com/office/drawing/2016/5/11/chartex" xmlns:cx6="http://schemas.microsoft.com/office/drawing/2016/5/12/chartex" xmlns:cx7="http://schemas.microsoft.com/office/drawing/2016/5/13/chartex" xmlns:cx8="http://schemas.microsoft.com/office/drawing/2016/5/14/chartex" xmlns:mc="http://schemas.openxmlformats.org/markup-compatibility/2006" xmlns:aink="http://schemas.microsoft.com/office/drawing/2016/ink" xmlns:am3d="http://schemas.microsoft.com/office/drawing/2017/model3d" xmlns:o="urn:schemas-microsoft-com:office:office" xmlns:oel="http://schemas.microsoft.com/office/2019/extlst" xmlns:r="http://schemas.openxmlformats.org/officeDocument/2006/relationships" xmlns:m="http://schemas.openxmlformats.org/officeDocument/2006/math" xmlns:v="urn:schemas-microsoft-com:vml" xmlns:wp14="http://schemas.microsoft.com/office/word/2010/wordprocessingDrawing" xmlns:wp="http://schemas.openxmlformats.org/drawingml/2006/wordprocessingDrawing" xmlns:w10="urn:schemas-microsoft-com:office:word" xmlns:w="http://schemas.openxmlformats.org/wordprocessingml/2006/main" xmlns:w14="http://schemas.microsoft.com/office/word/2010/wordml" xmlns:w15="http://schemas.microsoft.com/office/word/2012/wordml" xmlns:w16cex="http://schemas.microsoft.com/office/word/2018/wordml/cex" xmlns:w16cid="http://schemas.microsoft.com/office/word/2016/wordml/cid" xmlns:w16="http://schemas.microsoft.com/office/word/2018/wordml" xmlns:w16du="http://schemas.microsoft.com/office/word/2023/wordml/word16du" xmlns:w16sdtdh="http://schemas.microsoft.com/office/word/2020/wordml/sdtdatahash" xmlns:w16se="http://schemas.microsoft.com/office/word/2015/wordml/symex" xmlns:wpg="http://schemas.microsoft.com/office/word/2010/wordprocessingGroup" xmlns:wpi="http://schemas.microsoft.com/office/word/2010/wordprocessingInk" xmlns:wne="http://schemas.microsoft.com/office/word/2006/wordml" xmlns:wps="http://schemas.microsoft.com/office/word/2010/wordprocessingShape" mc:Ignorable="w14 w15 w16se w16cid w16 w16cex w16sdtdh w16du wp14">
+<w:footnotes xmlns:wpc="http://schemas.microsoft.com/office/word/2010/wordprocessingCanvas" xmlns:cx="http://schemas.microsoft.com/office/drawing/2014/chartex" xmlns:cx1="http://schemas.microsoft.com/office/drawing/2015/9/8/chartex" xmlns:cx2="http://schemas.microsoft.com/office/drawing/2015/10/21/chartex" xmlns:cx3="http://schemas.microsoft.com/office/drawing/2016/5/9/chartex" xmlns:cx4="http://schemas.microsoft.com/office/drawing/2016/5/10/chartex" xmlns:cx5="http://schemas.microsoft.com/office/drawing/2016/5/11/chartex" xmlns:cx6="http://schemas.microsoft.com/office/drawing/2016/5/12/chartex" xmlns:cx7="http://schemas.microsoft.com/office/drawing/2016/5/13/chartex" xmlns:cx8="http://schemas.microsoft.com/office/drawing/2016/5/14/chartex" xmlns:mc="http://schemas.openxmlformats.org/markup-compatibility/2006" xmlns:aink="http://schemas.microsoft.com/office/drawing/2016/ink" xmlns:am3d="http://schemas.microsoft.com/office/drawing/2017/model3d" xmlns:o="urn:schemas-microsoft-com:office:office" xmlns:oel="http://schemas.microsoft.com/office/2019/extlst" xmlns:r="http://schemas.openxmlformats.org/officeDocument/2006/relationships" xmlns:m="http://schemas.openxmlformats.org/officeDocument/2006/math" xmlns:v="urn:schemas-microsoft-com:vml" xmlns:wp14="http://schemas.microsoft.com/office/word/2010/wordprocessingDrawing" xmlns:wp="http://schemas.openxmlformats.org/drawingml/2006/wordprocessingDrawing" xmlns:w10="urn:schemas-microsoft-com:office:word" xmlns:w="http://schemas.openxmlformats.org/wordprocessingml/2006/main" xmlns:w14="http://schemas.microsoft.com/office/word/2010/wordml" xmlns:w15="http://schemas.microsoft.com/office/word/2012/wordml" xmlns:w16cex="http://schemas.microsoft.com/office/word/2018/wordml/cex" xmlns:w16cid="http://schemas.microsoft.com/office/word/2016/wordml/cid" xmlns:w16="http://schemas.microsoft.com/office/word/2018/wordml" xmlns:w16du="http://schemas.microsoft.com/office/word/2023/wordml/word16du" xmlns:w16sdtdh="http://schemas.microsoft.com/office/word/2020/wordml/sdtdatahash" xmlns:w16sdtfl="http://schemas.microsoft.com/office/word/2024/wordml/sdtformatlock" xmlns:w16se="http://schemas.microsoft.com/office/word/2015/wordml/symex" xmlns:wpg="http://schemas.microsoft.com/office/word/2010/wordprocessingGroup" xmlns:wpi="http://schemas.microsoft.com/office/word/2010/wordprocessingInk" xmlns:wne="http://schemas.microsoft.com/office/word/2006/wordml" xmlns:wps="http://schemas.microsoft.com/office/word/2010/wordprocessingShape" mc:Ignorable="w14 w15 w16se w16cid w16 w16cex w16sdtdh w16sdtfl w16du wp14">
   <w:footnote w:type="separator" w:id="-1">
     <w:p>
       <w:pPr>
@@ -852,7 +1149,7 @@
 </file>
 
 <file path=word/header1.xml><?xml version="1.0" encoding="utf-8"?>
-<w:hdr xmlns:wpc="http://schemas.microsoft.com/office/word/2010/wordprocessingCanvas" xmlns:cx="http://schemas.microsoft.com/office/drawing/2014/chartex" xmlns:cx1="http://schemas.microsoft.com/office/drawing/2015/9/8/chartex" xmlns:cx2="http://schemas.microsoft.com/office/drawing/2015/10/21/chartex" xmlns:cx3="http://schemas.microsoft.com/office/drawing/2016/5/9/chartex" xmlns:cx4="http://schemas.microsoft.com/office/drawing/2016/5/10/chartex" xmlns:cx5="http://schemas.microsoft.com/office/drawing/2016/5/11/chartex" xmlns:cx6="http://schemas.microsoft.com/office/drawing/2016/5/12/chartex" xmlns:cx7="http://schemas.microsoft.com/office/drawing/2016/5/13/chartex" xmlns:cx8="http://schemas.microsoft.com/office/drawing/2016/5/14/chartex" xmlns:mc="http://schemas.openxmlformats.org/markup-compatibility/2006" xmlns:aink="http://schemas.microsoft.com/office/drawing/2016/ink" xmlns:am3d="http://schemas.microsoft.com/office/drawing/2017/model3d" xmlns:o="urn:schemas-microsoft-com:office:office" xmlns:oel="http://schemas.microsoft.com/office/2019/extlst" xmlns:r="http://schemas.openxmlformats.org/officeDocument/2006/relationships" xmlns:m="http://schemas.openxmlformats.org/officeDocument/2006/math" xmlns:v="urn:schemas-microsoft-com:vml" xmlns:wp14="http://schemas.microsoft.com/office/word/2010/wordprocessingDrawing" xmlns:wp="http://schemas.openxmlformats.org/drawingml/2006/wordprocessingDrawing" xmlns:w10="urn:schemas-microsoft-com:office:word" xmlns:w="http://schemas.openxmlformats.org/wordprocessingml/2006/main" xmlns:w14="http://schemas.microsoft.com/office/word/2010/wordml" xmlns:w15="http://schemas.microsoft.com/office/word/2012/wordml" xmlns:w16cex="http://schemas.microsoft.com/office/word/2018/wordml/cex" xmlns:w16cid="http://schemas.microsoft.com/office/word/2016/wordml/cid" xmlns:w16="http://schemas.microsoft.com/office/word/2018/wordml" xmlns:w16du="http://schemas.microsoft.com/office/word/2023/wordml/word16du" xmlns:w16sdtdh="http://schemas.microsoft.com/office/word/2020/wordml/sdtdatahash" xmlns:w16se="http://schemas.microsoft.com/office/word/2015/wordml/symex" xmlns:wpg="http://schemas.microsoft.com/office/word/2010/wordprocessingGroup" xmlns:wpi="http://schemas.microsoft.com/office/word/2010/wordprocessingInk" xmlns:wne="http://schemas.microsoft.com/office/word/2006/wordml" xmlns:wps="http://schemas.microsoft.com/office/word/2010/wordprocessingShape" mc:Ignorable="w14 w15 w16se w16cid w16 w16cex w16sdtdh w16du wp14">
+<w:hdr xmlns:wpc="http://schemas.microsoft.com/office/word/2010/wordprocessingCanvas" xmlns:cx="http://schemas.microsoft.com/office/drawing/2014/chartex" xmlns:cx1="http://schemas.microsoft.com/office/drawing/2015/9/8/chartex" xmlns:cx2="http://schemas.microsoft.com/office/drawing/2015/10/21/chartex" xmlns:cx3="http://schemas.microsoft.com/office/drawing/2016/5/9/chartex" xmlns:cx4="http://schemas.microsoft.com/office/drawing/2016/5/10/chartex" xmlns:cx5="http://schemas.microsoft.com/office/drawing/2016/5/11/chartex" xmlns:cx6="http://schemas.microsoft.com/office/drawing/2016/5/12/chartex" xmlns:cx7="http://schemas.microsoft.com/office/drawing/2016/5/13/chartex" xmlns:cx8="http://schemas.microsoft.com/office/drawing/2016/5/14/chartex" xmlns:mc="http://schemas.openxmlformats.org/markup-compatibility/2006" xmlns:aink="http://schemas.microsoft.com/office/drawing/2016/ink" xmlns:am3d="http://schemas.microsoft.com/office/drawing/2017/model3d" xmlns:o="urn:schemas-microsoft-com:office:office" xmlns:oel="http://schemas.microsoft.com/office/2019/extlst" xmlns:r="http://schemas.openxmlformats.org/officeDocument/2006/relationships" xmlns:m="http://schemas.openxmlformats.org/officeDocument/2006/math" xmlns:v="urn:schemas-microsoft-com:vml" xmlns:wp14="http://schemas.microsoft.com/office/word/2010/wordprocessingDrawing" xmlns:wp="http://schemas.openxmlformats.org/drawingml/2006/wordprocessingDrawing" xmlns:w10="urn:schemas-microsoft-com:office:word" xmlns:w="http://schemas.openxmlformats.org/wordprocessingml/2006/main" xmlns:w14="http://schemas.microsoft.com/office/word/2010/wordml" xmlns:w15="http://schemas.microsoft.com/office/word/2012/wordml" xmlns:w16cex="http://schemas.microsoft.com/office/word/2018/wordml/cex" xmlns:w16cid="http://schemas.microsoft.com/office/word/2016/wordml/cid" xmlns:w16="http://schemas.microsoft.com/office/word/2018/wordml" xmlns:w16du="http://schemas.microsoft.com/office/word/2023/wordml/word16du" xmlns:w16sdtdh="http://schemas.microsoft.com/office/word/2020/wordml/sdtdatahash" xmlns:w16sdtfl="http://schemas.microsoft.com/office/word/2024/wordml/sdtformatlock" xmlns:w16se="http://schemas.microsoft.com/office/word/2015/wordml/symex" xmlns:wpg="http://schemas.microsoft.com/office/word/2010/wordprocessingGroup" xmlns:wpi="http://schemas.microsoft.com/office/word/2010/wordprocessingInk" xmlns:wne="http://schemas.microsoft.com/office/word/2006/wordml" xmlns:wps="http://schemas.microsoft.com/office/word/2010/wordprocessingShape" mc:Ignorable="w14 w15 w16se w16cid w16 w16cex w16sdtdh w16sdtfl w16du wp14">
   <w:p>
     <w:pPr>
       <w:pStyle w:val="Header"/>
@@ -862,7 +1159,7 @@
 </file>
 
 <file path=word/header2.xml><?xml version="1.0" encoding="utf-8"?>
-<w:hdr xmlns:wpc="http://schemas.microsoft.com/office/word/2010/wordprocessingCanvas" xmlns:cx="http://schemas.microsoft.com/office/drawing/2014/chartex" xmlns:cx1="http://schemas.microsoft.com/office/drawing/2015/9/8/chartex" xmlns:cx2="http://schemas.microsoft.com/office/drawing/2015/10/21/chartex" xmlns:cx3="http://schemas.microsoft.com/office/drawing/2016/5/9/chartex" xmlns:cx4="http://schemas.microsoft.com/office/drawing/2016/5/10/chartex" xmlns:cx5="http://schemas.microsoft.com/office/drawing/2016/5/11/chartex" xmlns:cx6="http://schemas.microsoft.com/office/drawing/2016/5/12/chartex" xmlns:cx7="http://schemas.microsoft.com/office/drawing/2016/5/13/chartex" xmlns:cx8="http://schemas.microsoft.com/office/drawing/2016/5/14/chartex" xmlns:mc="http://schemas.openxmlformats.org/markup-compatibility/2006" xmlns:aink="http://schemas.microsoft.com/office/drawing/2016/ink" xmlns:am3d="http://schemas.microsoft.com/office/drawing/2017/model3d" xmlns:o="urn:schemas-microsoft-com:office:office" xmlns:oel="http://schemas.microsoft.com/office/2019/extlst" xmlns:r="http://schemas.openxmlformats.org/officeDocument/2006/relationships" xmlns:m="http://schemas.openxmlformats.org/officeDocument/2006/math" xmlns:v="urn:schemas-microsoft-com:vml" xmlns:wp14="http://schemas.microsoft.com/office/word/2010/wordprocessingDrawing" xmlns:wp="http://schemas.openxmlformats.org/drawingml/2006/wordprocessingDrawing" xmlns:w10="urn:schemas-microsoft-com:office:word" xmlns:w="http://schemas.openxmlformats.org/wordprocessingml/2006/main" xmlns:w14="http://schemas.microsoft.com/office/word/2010/wordml" xmlns:w15="http://schemas.microsoft.com/office/word/2012/wordml" xmlns:w16cex="http://schemas.microsoft.com/office/word/2018/wordml/cex" xmlns:w16cid="http://schemas.microsoft.com/office/word/2016/wordml/cid" xmlns:w16="http://schemas.microsoft.com/office/word/2018/wordml" xmlns:w16du="http://schemas.microsoft.com/office/word/2023/wordml/word16du" xmlns:w16sdtdh="http://schemas.microsoft.com/office/word/2020/wordml/sdtdatahash" xmlns:w16se="http://schemas.microsoft.com/office/word/2015/wordml/symex" xmlns:wpg="http://schemas.microsoft.com/office/word/2010/wordprocessingGroup" xmlns:wpi="http://schemas.microsoft.com/office/word/2010/wordprocessingInk" xmlns:wne="http://schemas.microsoft.com/office/word/2006/wordml" xmlns:wps="http://schemas.microsoft.com/office/word/2010/wordprocessingShape" mc:Ignorable="w14 w15 w16se w16cid w16 w16cex w16sdtdh w16du wp14">
+<w:hdr xmlns:wpc="http://schemas.microsoft.com/office/word/2010/wordprocessingCanvas" xmlns:cx="http://schemas.microsoft.com/office/drawing/2014/chartex" xmlns:cx1="http://schemas.microsoft.com/office/drawing/2015/9/8/chartex" xmlns:cx2="http://schemas.microsoft.com/office/drawing/2015/10/21/chartex" xmlns:cx3="http://schemas.microsoft.com/office/drawing/2016/5/9/chartex" xmlns:cx4="http://schemas.microsoft.com/office/drawing/2016/5/10/chartex" xmlns:cx5="http://schemas.microsoft.com/office/drawing/2016/5/11/chartex" xmlns:cx6="http://schemas.microsoft.com/office/drawing/2016/5/12/chartex" xmlns:cx7="http://schemas.microsoft.com/office/drawing/2016/5/13/chartex" xmlns:cx8="http://schemas.microsoft.com/office/drawing/2016/5/14/chartex" xmlns:mc="http://schemas.openxmlformats.org/markup-compatibility/2006" xmlns:aink="http://schemas.microsoft.com/office/drawing/2016/ink" xmlns:am3d="http://schemas.microsoft.com/office/drawing/2017/model3d" xmlns:o="urn:schemas-microsoft-com:office:office" xmlns:oel="http://schemas.microsoft.com/office/2019/extlst" xmlns:r="http://schemas.openxmlformats.org/officeDocument/2006/relationships" xmlns:m="http://schemas.openxmlformats.org/officeDocument/2006/math" xmlns:v="urn:schemas-microsoft-com:vml" xmlns:wp14="http://schemas.microsoft.com/office/word/2010/wordprocessingDrawing" xmlns:wp="http://schemas.openxmlformats.org/drawingml/2006/wordprocessingDrawing" xmlns:w10="urn:schemas-microsoft-com:office:word" xmlns:w="http://schemas.openxmlformats.org/wordprocessingml/2006/main" xmlns:w14="http://schemas.microsoft.com/office/word/2010/wordml" xmlns:w15="http://schemas.microsoft.com/office/word/2012/wordml" xmlns:w16cex="http://schemas.microsoft.com/office/word/2018/wordml/cex" xmlns:w16cid="http://schemas.microsoft.com/office/word/2016/wordml/cid" xmlns:w16="http://schemas.microsoft.com/office/word/2018/wordml" xmlns:w16du="http://schemas.microsoft.com/office/word/2023/wordml/word16du" xmlns:w16sdtdh="http://schemas.microsoft.com/office/word/2020/wordml/sdtdatahash" xmlns:w16sdtfl="http://schemas.microsoft.com/office/word/2024/wordml/sdtformatlock" xmlns:w16se="http://schemas.microsoft.com/office/word/2015/wordml/symex" xmlns:wpg="http://schemas.microsoft.com/office/word/2010/wordprocessingGroup" xmlns:wpi="http://schemas.microsoft.com/office/word/2010/wordprocessingInk" xmlns:wne="http://schemas.microsoft.com/office/word/2006/wordml" xmlns:wps="http://schemas.microsoft.com/office/word/2010/wordprocessingShape" mc:Ignorable="w14 w15 w16se w16cid w16 w16cex w16sdtdh w16sdtfl w16du wp14">
   <w:p>
     <w:pPr>
       <w:pStyle w:val="Header"/>
@@ -872,7 +1169,7 @@
 </file>
 
 <file path=word/header3.xml><?xml version="1.0" encoding="utf-8"?>
-<w:hdr xmlns:wpc="http://schemas.microsoft.com/office/word/2010/wordprocessingCanvas" xmlns:cx="http://schemas.microsoft.com/office/drawing/2014/chartex" xmlns:cx1="http://schemas.microsoft.com/office/drawing/2015/9/8/chartex" xmlns:cx2="http://schemas.microsoft.com/office/drawing/2015/10/21/chartex" xmlns:cx3="http://schemas.microsoft.com/office/drawing/2016/5/9/chartex" xmlns:cx4="http://schemas.microsoft.com/office/drawing/2016/5/10/chartex" xmlns:cx5="http://schemas.microsoft.com/office/drawing/2016/5/11/chartex" xmlns:cx6="http://schemas.microsoft.com/office/drawing/2016/5/12/chartex" xmlns:cx7="http://schemas.microsoft.com/office/drawing/2016/5/13/chartex" xmlns:cx8="http://schemas.microsoft.com/office/drawing/2016/5/14/chartex" xmlns:mc="http://schemas.openxmlformats.org/markup-compatibility/2006" xmlns:aink="http://schemas.microsoft.com/office/drawing/2016/ink" xmlns:am3d="http://schemas.microsoft.com/office/drawing/2017/model3d" xmlns:o="urn:schemas-microsoft-com:office:office" xmlns:oel="http://schemas.microsoft.com/office/2019/extlst" xmlns:r="http://schemas.openxmlformats.org/officeDocument/2006/relationships" xmlns:m="http://schemas.openxmlformats.org/officeDocument/2006/math" xmlns:v="urn:schemas-microsoft-com:vml" xmlns:wp14="http://schemas.microsoft.com/office/word/2010/wordprocessingDrawing" xmlns:wp="http://schemas.openxmlformats.org/drawingml/2006/wordprocessingDrawing" xmlns:w10="urn:schemas-microsoft-com:office:word" xmlns:w="http://schemas.openxmlformats.org/wordprocessingml/2006/main" xmlns:w14="http://schemas.microsoft.com/office/word/2010/wordml" xmlns:w15="http://schemas.microsoft.com/office/word/2012/wordml" xmlns:w16cex="http://schemas.microsoft.com/office/word/2018/wordml/cex" xmlns:w16cid="http://schemas.microsoft.com/office/word/2016/wordml/cid" xmlns:w16="http://schemas.microsoft.com/office/word/2018/wordml" xmlns:w16du="http://schemas.microsoft.com/office/word/2023/wordml/word16du" xmlns:w16sdtdh="http://schemas.microsoft.com/office/word/2020/wordml/sdtdatahash" xmlns:w16se="http://schemas.microsoft.com/office/word/2015/wordml/symex" xmlns:wpg="http://schemas.microsoft.com/office/word/2010/wordprocessingGroup" xmlns:wpi="http://schemas.microsoft.com/office/word/2010/wordprocessingInk" xmlns:wne="http://schemas.microsoft.com/office/word/2006/wordml" xmlns:wps="http://schemas.microsoft.com/office/word/2010/wordprocessingShape" mc:Ignorable="w14 w15 w16se w16cid w16 w16cex w16sdtdh w16du wp14">
+<w:hdr xmlns:wpc="http://schemas.microsoft.com/office/word/2010/wordprocessingCanvas" xmlns:cx="http://schemas.microsoft.com/office/drawing/2014/chartex" xmlns:cx1="http://schemas.microsoft.com/office/drawing/2015/9/8/chartex" xmlns:cx2="http://schemas.microsoft.com/office/drawing/2015/10/21/chartex" xmlns:cx3="http://schemas.microsoft.com/office/drawing/2016/5/9/chartex" xmlns:cx4="http://schemas.microsoft.com/office/drawing/2016/5/10/chartex" xmlns:cx5="http://schemas.microsoft.com/office/drawing/2016/5/11/chartex" xmlns:cx6="http://schemas.microsoft.com/office/drawing/2016/5/12/chartex" xmlns:cx7="http://schemas.microsoft.com/office/drawing/2016/5/13/chartex" xmlns:cx8="http://schemas.microsoft.com/office/drawing/2016/5/14/chartex" xmlns:mc="http://schemas.openxmlformats.org/markup-compatibility/2006" xmlns:aink="http://schemas.microsoft.com/office/drawing/2016/ink" xmlns:am3d="http://schemas.microsoft.com/office/drawing/2017/model3d" xmlns:o="urn:schemas-microsoft-com:office:office" xmlns:oel="http://schemas.microsoft.com/office/2019/extlst" xmlns:r="http://schemas.openxmlformats.org/officeDocument/2006/relationships" xmlns:m="http://schemas.openxmlformats.org/officeDocument/2006/math" xmlns:v="urn:schemas-microsoft-com:vml" xmlns:wp14="http://schemas.microsoft.com/office/word/2010/wordprocessingDrawing" xmlns:wp="http://schemas.openxmlformats.org/drawingml/2006/wordprocessingDrawing" xmlns:w10="urn:schemas-microsoft-com:office:word" xmlns:w="http://schemas.openxmlformats.org/wordprocessingml/2006/main" xmlns:w14="http://schemas.microsoft.com/office/word/2010/wordml" xmlns:w15="http://schemas.microsoft.com/office/word/2012/wordml" xmlns:w16cex="http://schemas.microsoft.com/office/word/2018/wordml/cex" xmlns:w16cid="http://schemas.microsoft.com/office/word/2016/wordml/cid" xmlns:w16="http://schemas.microsoft.com/office/word/2018/wordml" xmlns:w16du="http://schemas.microsoft.com/office/word/2023/wordml/word16du" xmlns:w16sdtdh="http://schemas.microsoft.com/office/word/2020/wordml/sdtdatahash" xmlns:w16sdtfl="http://schemas.microsoft.com/office/word/2024/wordml/sdtformatlock" xmlns:w16se="http://schemas.microsoft.com/office/word/2015/wordml/symex" xmlns:wpg="http://schemas.microsoft.com/office/word/2010/wordprocessingGroup" xmlns:wpi="http://schemas.microsoft.com/office/word/2010/wordprocessingInk" xmlns:wne="http://schemas.microsoft.com/office/word/2006/wordml" xmlns:wps="http://schemas.microsoft.com/office/word/2010/wordprocessingShape" mc:Ignorable="w14 w15 w16se w16cid w16 w16cex w16sdtdh w16sdtfl w16du wp14">
   <w:p>
     <w:pPr>
       <w:pStyle w:val="Header"/>
@@ -882,7 +1179,7 @@
 </file>
 
 <file path=word/numbering.xml><?xml version="1.0" encoding="utf-8"?>
-<w:numbering xmlns:wpc="http://schemas.microsoft.com/office/word/2010/wordprocessingCanvas" xmlns:cx="http://schemas.microsoft.com/office/drawing/2014/chartex" xmlns:cx1="http://schemas.microsoft.com/office/drawing/2015/9/8/chartex" xmlns:cx2="http://schemas.microsoft.com/office/drawing/2015/10/21/chartex" xmlns:cx3="http://schemas.microsoft.com/office/drawing/2016/5/9/chartex" xmlns:cx4="http://schemas.microsoft.com/office/drawing/2016/5/10/chartex" xmlns:cx5="http://schemas.microsoft.com/office/drawing/2016/5/11/chartex" xmlns:cx6="http://schemas.microsoft.com/office/drawing/2016/5/12/chartex" xmlns:cx7="http://schemas.microsoft.com/office/drawing/2016/5/13/chartex" xmlns:cx8="http://schemas.microsoft.com/office/drawing/2016/5/14/chartex" xmlns:mc="http://schemas.openxmlformats.org/markup-compatibility/2006" xmlns:aink="http://schemas.microsoft.com/office/drawing/2016/ink" xmlns:am3d="http://schemas.microsoft.com/office/drawing/2017/model3d" xmlns:o="urn:schemas-microsoft-com:office:office" xmlns:oel="http://schemas.microsoft.com/office/2019/extlst" xmlns:r="http://schemas.openxmlformats.org/officeDocument/2006/relationships" xmlns:m="http://schemas.openxmlformats.org/officeDocument/2006/math" xmlns:v="urn:schemas-microsoft-com:vml" xmlns:wp14="http://schemas.microsoft.com/office/word/2010/wordprocessingDrawing" xmlns:wp="http://schemas.openxmlformats.org/drawingml/2006/wordprocessingDrawing" xmlns:w10="urn:schemas-microsoft-com:office:word" xmlns:w="http://schemas.openxmlformats.org/wordprocessingml/2006/main" xmlns:w14="http://schemas.microsoft.com/office/word/2010/wordml" xmlns:w15="http://schemas.microsoft.com/office/word/2012/wordml" xmlns:w16cex="http://schemas.microsoft.com/office/word/2018/wordml/cex" xmlns:w16cid="http://schemas.microsoft.com/office/word/2016/wordml/cid" xmlns:w16="http://schemas.microsoft.com/office/word/2018/wordml" xmlns:w16du="http://schemas.microsoft.com/office/word/2023/wordml/word16du" xmlns:w16sdtdh="http://schemas.microsoft.com/office/word/2020/wordml/sdtdatahash" xmlns:w16se="http://schemas.microsoft.com/office/word/2015/wordml/symex" xmlns:wpg="http://schemas.microsoft.com/office/word/2010/wordprocessingGroup" xmlns:wpi="http://schemas.microsoft.com/office/word/2010/wordprocessingInk" xmlns:wne="http://schemas.microsoft.com/office/word/2006/wordml" xmlns:wps="http://schemas.microsoft.com/office/word/2010/wordprocessingShape" mc:Ignorable="w14 w15 w16se w16cid w16 w16cex w16sdtdh w16du wp14">
+<w:numbering xmlns:wpc="http://schemas.microsoft.com/office/word/2010/wordprocessingCanvas" xmlns:cx="http://schemas.microsoft.com/office/drawing/2014/chartex" xmlns:cx1="http://schemas.microsoft.com/office/drawing/2015/9/8/chartex" xmlns:cx2="http://schemas.microsoft.com/office/drawing/2015/10/21/chartex" xmlns:cx3="http://schemas.microsoft.com/office/drawing/2016/5/9/chartex" xmlns:cx4="http://schemas.microsoft.com/office/drawing/2016/5/10/chartex" xmlns:cx5="http://schemas.microsoft.com/office/drawing/2016/5/11/chartex" xmlns:cx6="http://schemas.microsoft.com/office/drawing/2016/5/12/chartex" xmlns:cx7="http://schemas.microsoft.com/office/drawing/2016/5/13/chartex" xmlns:cx8="http://schemas.microsoft.com/office/drawing/2016/5/14/chartex" xmlns:mc="http://schemas.openxmlformats.org/markup-compatibility/2006" xmlns:aink="http://schemas.microsoft.com/office/drawing/2016/ink" xmlns:am3d="http://schemas.microsoft.com/office/drawing/2017/model3d" xmlns:o="urn:schemas-microsoft-com:office:office" xmlns:oel="http://schemas.microsoft.com/office/2019/extlst" xmlns:r="http://schemas.openxmlformats.org/officeDocument/2006/relationships" xmlns:m="http://schemas.openxmlformats.org/officeDocument/2006/math" xmlns:v="urn:schemas-microsoft-com:vml" xmlns:wp14="http://schemas.microsoft.com/office/word/2010/wordprocessingDrawing" xmlns:wp="http://schemas.openxmlformats.org/drawingml/2006/wordprocessingDrawing" xmlns:w10="urn:schemas-microsoft-com:office:word" xmlns:w="http://schemas.openxmlformats.org/wordprocessingml/2006/main" xmlns:w14="http://schemas.microsoft.com/office/word/2010/wordml" xmlns:w15="http://schemas.microsoft.com/office/word/2012/wordml" xmlns:w16cex="http://schemas.microsoft.com/office/word/2018/wordml/cex" xmlns:w16cid="http://schemas.microsoft.com/office/word/2016/wordml/cid" xmlns:w16="http://schemas.microsoft.com/office/word/2018/wordml" xmlns:w16du="http://schemas.microsoft.com/office/word/2023/wordml/word16du" xmlns:w16sdtdh="http://schemas.microsoft.com/office/word/2020/wordml/sdtdatahash" xmlns:w16sdtfl="http://schemas.microsoft.com/office/word/2024/wordml/sdtformatlock" xmlns:w16se="http://schemas.microsoft.com/office/word/2015/wordml/symex" xmlns:wpg="http://schemas.microsoft.com/office/word/2010/wordprocessingGroup" xmlns:wpi="http://schemas.microsoft.com/office/word/2010/wordprocessingInk" xmlns:wne="http://schemas.microsoft.com/office/word/2006/wordml" xmlns:wps="http://schemas.microsoft.com/office/word/2010/wordprocessingShape" mc:Ignorable="w14 w15 w16se w16cid w16 w16cex w16sdtdh w16sdtfl w16du wp14">
   <w:abstractNum w:abstractNumId="0" w15:restartNumberingAfterBreak="0">
     <w:nsid w:val="FFFFFF89"/>
     <w:multiLevelType w:val="singleLevel"/>
@@ -911,7 +1208,7 @@
 </file>
 
 <file path=word/styles.xml><?xml version="1.0" encoding="utf-8"?>
-<w:styles xmlns:mc="http://schemas.openxmlformats.org/markup-compatibility/2006" xmlns:r="http://schemas.openxmlformats.org/officeDocument/2006/relationships" xmlns:w="http://schemas.openxmlformats.org/wordprocessingml/2006/main" xmlns:w14="http://schemas.microsoft.com/office/word/2010/wordml" xmlns:w15="http://schemas.microsoft.com/office/word/2012/wordml" xmlns:w16cex="http://schemas.microsoft.com/office/word/2018/wordml/cex" xmlns:w16cid="http://schemas.microsoft.com/office/word/2016/wordml/cid" xmlns:w16="http://schemas.microsoft.com/office/word/2018/wordml" xmlns:w16du="http://schemas.microsoft.com/office/word/2023/wordml/word16du" xmlns:w16sdtdh="http://schemas.microsoft.com/office/word/2020/wordml/sdtdatahash" xmlns:w16se="http://schemas.microsoft.com/office/word/2015/wordml/symex" mc:Ignorable="w14 w15 w16se w16cid w16 w16cex w16sdtdh w16du">
+<w:styles xmlns:mc="http://schemas.openxmlformats.org/markup-compatibility/2006" xmlns:r="http://schemas.openxmlformats.org/officeDocument/2006/relationships" xmlns:w="http://schemas.openxmlformats.org/wordprocessingml/2006/main" xmlns:w14="http://schemas.microsoft.com/office/word/2010/wordml" xmlns:w15="http://schemas.microsoft.com/office/word/2012/wordml" xmlns:w16cex="http://schemas.microsoft.com/office/word/2018/wordml/cex" xmlns:w16cid="http://schemas.microsoft.com/office/word/2016/wordml/cid" xmlns:w16="http://schemas.microsoft.com/office/word/2018/wordml" xmlns:w16du="http://schemas.microsoft.com/office/word/2023/wordml/word16du" xmlns:w16sdtdh="http://schemas.microsoft.com/office/word/2020/wordml/sdtdatahash" xmlns:w16sdtfl="http://schemas.microsoft.com/office/word/2024/wordml/sdtformatlock" xmlns:w16se="http://schemas.microsoft.com/office/word/2015/wordml/symex" mc:Ignorable="w14 w15 w16se w16cid w16 w16cex w16sdtdh w16sdtfl w16du">
   <w:docDefaults>
     <w:rPrDefault>
       <w:rPr>
@@ -2195,7 +2492,7 @@
 </file>
 
 <file path=customXml/itemProps1.xml><?xml version="1.0" encoding="utf-8"?>
-<ds:datastoreItem xmlns:ds="http://schemas.openxmlformats.org/officeDocument/2006/customXml" ds:itemID="{9BDB6547-0A5B-4F8C-A252-199F7D3BFBAE}">
+<ds:datastoreItem xmlns:ds="http://schemas.openxmlformats.org/officeDocument/2006/customXml" ds:itemID="{3026E938-1B84-4A2F-93EB-6BAE07AE659F}">
   <ds:schemaRefs>
     <ds:schemaRef ds:uri="http://www.w3.org/2001/XMLSchema"/>
   </ds:schemaRefs>

</xml_diff>

<commit_message>
Redaction complete and documentation file added
</commit_message>
<xml_diff>
--- a/All samples and responses.docx
+++ b/All samples and responses.docx
@@ -1325,6 +1325,1084 @@
       <w:r>
         <w:t>Wannon Water</w:t>
       </w:r>
+    </w:p>
+    <w:p>
+      <w:pPr>
+        <w:pStyle w:val="ListBullet"/>
+        <w:numPr>
+          <w:ilvl w:val="0"/>
+          <w:numId w:val="0"/>
+        </w:numPr>
+      </w:pPr>
+    </w:p>
+    <w:p>
+      <w:pPr>
+        <w:pStyle w:val="ListBullet"/>
+        <w:numPr>
+          <w:ilvl w:val="0"/>
+          <w:numId w:val="0"/>
+        </w:numPr>
+      </w:pPr>
+    </w:p>
+    <w:p>
+      <w:pPr>
+        <w:pStyle w:val="ListBullet"/>
+        <w:numPr>
+          <w:ilvl w:val="0"/>
+          <w:numId w:val="0"/>
+        </w:numPr>
+      </w:pPr>
+      <w:r>
+        <w:rPr>
+          <w:b/>
+          <w:bCs/>
+        </w:rPr>
+        <w:t>Input</w:t>
+      </w:r>
+      <w:r>
+        <w:br/>
+      </w:r>
+      <w:r>
+        <w:br/>
+        <w:t>Mr John Doe</w:t>
+      </w:r>
+    </w:p>
+    <w:p>
+      <w:pPr>
+        <w:pStyle w:val="ListBullet"/>
+        <w:numPr>
+          <w:ilvl w:val="0"/>
+          <w:numId w:val="0"/>
+        </w:numPr>
+      </w:pPr>
+      <w:r>
+        <w:t>2/12 Smith Street</w:t>
+      </w:r>
+    </w:p>
+    <w:p>
+      <w:pPr>
+        <w:pStyle w:val="ListBullet"/>
+        <w:numPr>
+          <w:ilvl w:val="0"/>
+          <w:numId w:val="0"/>
+        </w:numPr>
+      </w:pPr>
+      <w:r>
+        <w:t>Beaconsfield South</w:t>
+      </w:r>
+    </w:p>
+    <w:p>
+      <w:pPr>
+        <w:pStyle w:val="ListBullet"/>
+        <w:numPr>
+          <w:ilvl w:val="0"/>
+          <w:numId w:val="0"/>
+        </w:numPr>
+      </w:pPr>
+      <w:r>
+        <w:lastRenderedPageBreak/>
+        <w:t>Victoria, 3280.</w:t>
+      </w:r>
+    </w:p>
+    <w:p>
+      <w:pPr>
+        <w:pStyle w:val="ListBullet"/>
+        <w:numPr>
+          <w:ilvl w:val="0"/>
+          <w:numId w:val="0"/>
+        </w:numPr>
+      </w:pPr>
+    </w:p>
+    <w:p>
+      <w:pPr>
+        <w:pStyle w:val="ListBullet"/>
+        <w:numPr>
+          <w:ilvl w:val="0"/>
+          <w:numId w:val="0"/>
+        </w:numPr>
+      </w:pPr>
+      <w:r>
+        <w:t>1/1/2026</w:t>
+      </w:r>
+    </w:p>
+    <w:p>
+      <w:pPr>
+        <w:pStyle w:val="ListBullet"/>
+        <w:numPr>
+          <w:ilvl w:val="0"/>
+          <w:numId w:val="0"/>
+        </w:numPr>
+      </w:pPr>
+    </w:p>
+    <w:p>
+      <w:pPr>
+        <w:pStyle w:val="ListBullet"/>
+        <w:numPr>
+          <w:ilvl w:val="0"/>
+          <w:numId w:val="0"/>
+        </w:numPr>
+      </w:pPr>
+      <w:r>
+        <w:t>Dear John</w:t>
+      </w:r>
+    </w:p>
+    <w:p>
+      <w:pPr>
+        <w:pStyle w:val="ListBullet"/>
+        <w:numPr>
+          <w:ilvl w:val="0"/>
+          <w:numId w:val="0"/>
+        </w:numPr>
+      </w:pPr>
+    </w:p>
+    <w:p>
+      <w:pPr>
+        <w:pStyle w:val="ListBullet"/>
+        <w:numPr>
+          <w:ilvl w:val="0"/>
+          <w:numId w:val="0"/>
+        </w:numPr>
+      </w:pPr>
+      <w:r>
+        <w:t>I'm writing to you to inform you that under our obligations in the Water Act we must access your inlet pipe for urgent repairs.</w:t>
+      </w:r>
+    </w:p>
+    <w:p>
+      <w:pPr>
+        <w:pStyle w:val="ListBullet"/>
+        <w:numPr>
+          <w:ilvl w:val="0"/>
+          <w:numId w:val="0"/>
+        </w:numPr>
+      </w:pPr>
+    </w:p>
+    <w:p>
+      <w:pPr>
+        <w:pStyle w:val="ListBullet"/>
+        <w:numPr>
+          <w:ilvl w:val="0"/>
+          <w:numId w:val="0"/>
+        </w:numPr>
+      </w:pPr>
+      <w:r>
+        <w:t>Should you refuse this request we will prosecute you to the full extent of the law.</w:t>
+      </w:r>
+    </w:p>
+    <w:p>
+      <w:pPr>
+        <w:pStyle w:val="ListBullet"/>
+        <w:numPr>
+          <w:ilvl w:val="0"/>
+          <w:numId w:val="0"/>
+        </w:numPr>
+      </w:pPr>
+    </w:p>
+    <w:p>
+      <w:pPr>
+        <w:pStyle w:val="ListBullet"/>
+        <w:numPr>
+          <w:ilvl w:val="0"/>
+          <w:numId w:val="0"/>
+        </w:numPr>
+      </w:pPr>
+      <w:r>
+        <w:t>We understand that your email address is:</w:t>
+      </w:r>
+    </w:p>
+    <w:p>
+      <w:pPr>
+        <w:pStyle w:val="ListBullet"/>
+        <w:numPr>
+          <w:ilvl w:val="0"/>
+          <w:numId w:val="0"/>
+        </w:numPr>
+      </w:pPr>
+    </w:p>
+    <w:p>
+      <w:pPr>
+        <w:pStyle w:val="ListBullet"/>
+        <w:numPr>
+          <w:ilvl w:val="0"/>
+          <w:numId w:val="0"/>
+        </w:numPr>
+      </w:pPr>
+      <w:r>
+        <w:t>john.doe@somedomain.com</w:t>
+      </w:r>
+    </w:p>
+    <w:p>
+      <w:pPr>
+        <w:pStyle w:val="ListBullet"/>
+        <w:numPr>
+          <w:ilvl w:val="0"/>
+          <w:numId w:val="0"/>
+        </w:numPr>
+      </w:pPr>
+    </w:p>
+    <w:p>
+      <w:pPr>
+        <w:pStyle w:val="ListBullet"/>
+        <w:numPr>
+          <w:ilvl w:val="0"/>
+          <w:numId w:val="0"/>
+        </w:numPr>
+      </w:pPr>
+      <w:r>
+        <w:t>and your credit card number is: 1234 1234 1234 1234</w:t>
+      </w:r>
+    </w:p>
+    <w:p>
+      <w:pPr>
+        <w:pStyle w:val="ListBullet"/>
+        <w:numPr>
+          <w:ilvl w:val="0"/>
+          <w:numId w:val="0"/>
+        </w:numPr>
+      </w:pPr>
+    </w:p>
+    <w:p>
+      <w:pPr>
+        <w:pStyle w:val="ListBullet"/>
+        <w:numPr>
+          <w:ilvl w:val="0"/>
+          <w:numId w:val="0"/>
+        </w:numPr>
+      </w:pPr>
+      <w:r>
+        <w:t>regards</w:t>
+      </w:r>
+    </w:p>
+    <w:p>
+      <w:pPr>
+        <w:pStyle w:val="ListBullet"/>
+        <w:numPr>
+          <w:ilvl w:val="0"/>
+          <w:numId w:val="0"/>
+        </w:numPr>
+      </w:pPr>
+      <w:proofErr w:type="spellStart"/>
+      <w:r>
+        <w:t>Uneighbourly</w:t>
+      </w:r>
+      <w:proofErr w:type="spellEnd"/>
+      <w:r>
+        <w:t xml:space="preserve"> water authority</w:t>
+      </w:r>
+    </w:p>
+    <w:p>
+      <w:pPr>
+        <w:pStyle w:val="ListBullet"/>
+        <w:numPr>
+          <w:ilvl w:val="0"/>
+          <w:numId w:val="0"/>
+        </w:numPr>
+      </w:pPr>
+    </w:p>
+    <w:p>
+      <w:pPr>
+        <w:pStyle w:val="ListBullet"/>
+        <w:numPr>
+          <w:ilvl w:val="0"/>
+          <w:numId w:val="0"/>
+        </w:numPr>
+        <w:rPr>
+          <w:b/>
+          <w:bCs/>
+        </w:rPr>
+      </w:pPr>
+      <w:r>
+        <w:rPr>
+          <w:b/>
+          <w:bCs/>
+        </w:rPr>
+        <w:t>Output</w:t>
+      </w:r>
+    </w:p>
+    <w:p>
+      <w:pPr>
+        <w:pStyle w:val="ListBullet"/>
+        <w:numPr>
+          <w:ilvl w:val="0"/>
+          <w:numId w:val="0"/>
+        </w:numPr>
+      </w:pPr>
+    </w:p>
+    <w:p>
+      <w:pPr>
+        <w:pStyle w:val="ListBullet"/>
+        <w:numPr>
+          <w:ilvl w:val="0"/>
+          <w:numId w:val="0"/>
+        </w:numPr>
+      </w:pPr>
+      <w:r>
+        <w:t>**Accessing Your Inlet Pipe for Urgent Repairs**</w:t>
+      </w:r>
+    </w:p>
+    <w:p>
+      <w:pPr>
+        <w:pStyle w:val="ListBullet"/>
+        <w:numPr>
+          <w:ilvl w:val="0"/>
+          <w:numId w:val="0"/>
+        </w:numPr>
+      </w:pPr>
+    </w:p>
+    <w:p>
+      <w:pPr>
+        <w:pStyle w:val="ListBullet"/>
+        <w:numPr>
+          <w:ilvl w:val="0"/>
+          <w:numId w:val="0"/>
+        </w:numPr>
+      </w:pPr>
+      <w:r>
+        <w:t>1 January 2026</w:t>
+      </w:r>
+    </w:p>
+    <w:p>
+      <w:pPr>
+        <w:pStyle w:val="ListBullet"/>
+        <w:numPr>
+          <w:ilvl w:val="0"/>
+          <w:numId w:val="0"/>
+        </w:numPr>
+      </w:pPr>
+    </w:p>
+    <w:p>
+      <w:pPr>
+        <w:pStyle w:val="ListBullet"/>
+        <w:numPr>
+          <w:ilvl w:val="0"/>
+          <w:numId w:val="0"/>
+        </w:numPr>
+      </w:pPr>
+      <w:r>
+        <w:t>Dear John,</w:t>
+      </w:r>
+    </w:p>
+    <w:p>
+      <w:pPr>
+        <w:pStyle w:val="ListBullet"/>
+        <w:numPr>
+          <w:ilvl w:val="0"/>
+          <w:numId w:val="0"/>
+        </w:numPr>
+      </w:pPr>
+    </w:p>
+    <w:p>
+      <w:pPr>
+        <w:pStyle w:val="ListBullet"/>
+        <w:numPr>
+          <w:ilvl w:val="0"/>
+          <w:numId w:val="0"/>
+        </w:numPr>
+      </w:pPr>
+      <w:r>
+        <w:t xml:space="preserve">I’m reaching out to let you know that we need to access your inlet pipe for urgent repairs, as required by the Water Act. </w:t>
+      </w:r>
+    </w:p>
+    <w:p>
+      <w:pPr>
+        <w:pStyle w:val="ListBullet"/>
+        <w:numPr>
+          <w:ilvl w:val="0"/>
+          <w:numId w:val="0"/>
+        </w:numPr>
+      </w:pPr>
+    </w:p>
+    <w:p>
+      <w:pPr>
+        <w:pStyle w:val="ListBullet"/>
+        <w:numPr>
+          <w:ilvl w:val="0"/>
+          <w:numId w:val="0"/>
+        </w:numPr>
+      </w:pPr>
+      <w:r>
+        <w:t>Your cooperation is important. If we can’t access the pipe, we may have to take further action.</w:t>
+      </w:r>
+    </w:p>
+    <w:p>
+      <w:pPr>
+        <w:pStyle w:val="ListBullet"/>
+        <w:numPr>
+          <w:ilvl w:val="0"/>
+          <w:numId w:val="0"/>
+        </w:numPr>
+      </w:pPr>
+    </w:p>
+    <w:p>
+      <w:pPr>
+        <w:pStyle w:val="ListBullet"/>
+        <w:numPr>
+          <w:ilvl w:val="0"/>
+          <w:numId w:val="0"/>
+        </w:numPr>
+      </w:pPr>
+      <w:r>
+        <w:t>We have your email address on file: [REDACTED EMAIL].</w:t>
+      </w:r>
+    </w:p>
+    <w:p>
+      <w:pPr>
+        <w:pStyle w:val="ListBullet"/>
+        <w:numPr>
+          <w:ilvl w:val="0"/>
+          <w:numId w:val="0"/>
+        </w:numPr>
+      </w:pPr>
+    </w:p>
+    <w:p>
+      <w:pPr>
+        <w:pStyle w:val="ListBullet"/>
+        <w:numPr>
+          <w:ilvl w:val="0"/>
+          <w:numId w:val="0"/>
+        </w:numPr>
+      </w:pPr>
+      <w:r>
+        <w:t>Thank you for your understanding.</w:t>
+      </w:r>
+    </w:p>
+    <w:p>
+      <w:pPr>
+        <w:pStyle w:val="ListBullet"/>
+        <w:numPr>
+          <w:ilvl w:val="0"/>
+          <w:numId w:val="0"/>
+        </w:numPr>
+      </w:pPr>
+    </w:p>
+    <w:p>
+      <w:pPr>
+        <w:pStyle w:val="ListBullet"/>
+        <w:numPr>
+          <w:ilvl w:val="0"/>
+          <w:numId w:val="0"/>
+        </w:numPr>
+      </w:pPr>
+      <w:r>
+        <w:t xml:space="preserve">Warm regards,  </w:t>
+      </w:r>
+    </w:p>
+    <w:p>
+      <w:pPr>
+        <w:pStyle w:val="ListBullet"/>
+        <w:numPr>
+          <w:ilvl w:val="0"/>
+          <w:numId w:val="0"/>
+        </w:numPr>
+      </w:pPr>
+      <w:r>
+        <w:t>Wannon Water</w:t>
+      </w:r>
+    </w:p>
+    <w:p>
+      <w:pPr>
+        <w:pStyle w:val="ListBullet"/>
+        <w:numPr>
+          <w:ilvl w:val="0"/>
+          <w:numId w:val="0"/>
+        </w:numPr>
+      </w:pPr>
+    </w:p>
+    <w:p>
+      <w:pPr>
+        <w:pStyle w:val="ListBullet"/>
+        <w:numPr>
+          <w:ilvl w:val="0"/>
+          <w:numId w:val="0"/>
+        </w:numPr>
+      </w:pPr>
+    </w:p>
+    <w:p>
+      <w:pPr>
+        <w:pStyle w:val="ListBullet"/>
+        <w:numPr>
+          <w:ilvl w:val="0"/>
+          <w:numId w:val="0"/>
+        </w:numPr>
+      </w:pPr>
+      <w:r>
+        <w:rPr>
+          <w:b/>
+          <w:bCs/>
+        </w:rPr>
+        <w:t>Input</w:t>
+      </w:r>
+      <w:r>
+        <w:rPr>
+          <w:b/>
+          <w:bCs/>
+        </w:rPr>
+        <w:br/>
+      </w:r>
+      <w:r>
+        <w:br/>
+        <w:t>Mr John Doe</w:t>
+      </w:r>
+    </w:p>
+    <w:p>
+      <w:pPr>
+        <w:pStyle w:val="ListBullet"/>
+        <w:numPr>
+          <w:ilvl w:val="0"/>
+          <w:numId w:val="0"/>
+        </w:numPr>
+      </w:pPr>
+      <w:r>
+        <w:t>2/12 Smith Street</w:t>
+      </w:r>
+    </w:p>
+    <w:p>
+      <w:pPr>
+        <w:pStyle w:val="ListBullet"/>
+        <w:numPr>
+          <w:ilvl w:val="0"/>
+          <w:numId w:val="0"/>
+        </w:numPr>
+      </w:pPr>
+      <w:r>
+        <w:t>Beaconsfield South</w:t>
+      </w:r>
+    </w:p>
+    <w:p>
+      <w:pPr>
+        <w:pStyle w:val="ListBullet"/>
+        <w:numPr>
+          <w:ilvl w:val="0"/>
+          <w:numId w:val="0"/>
+        </w:numPr>
+      </w:pPr>
+      <w:r>
+        <w:t>Victoria, 3280.</w:t>
+      </w:r>
+    </w:p>
+    <w:p>
+      <w:pPr>
+        <w:pStyle w:val="ListBullet"/>
+        <w:numPr>
+          <w:ilvl w:val="0"/>
+          <w:numId w:val="0"/>
+        </w:numPr>
+      </w:pPr>
+    </w:p>
+    <w:p>
+      <w:pPr>
+        <w:pStyle w:val="ListBullet"/>
+        <w:numPr>
+          <w:ilvl w:val="0"/>
+          <w:numId w:val="0"/>
+        </w:numPr>
+      </w:pPr>
+      <w:r>
+        <w:t>1/1/2026</w:t>
+      </w:r>
+    </w:p>
+    <w:p>
+      <w:pPr>
+        <w:pStyle w:val="ListBullet"/>
+        <w:numPr>
+          <w:ilvl w:val="0"/>
+          <w:numId w:val="0"/>
+        </w:numPr>
+      </w:pPr>
+    </w:p>
+    <w:p>
+      <w:pPr>
+        <w:pStyle w:val="ListBullet"/>
+        <w:numPr>
+          <w:ilvl w:val="0"/>
+          <w:numId w:val="0"/>
+        </w:numPr>
+      </w:pPr>
+      <w:r>
+        <w:lastRenderedPageBreak/>
+        <w:t>Dear John</w:t>
+      </w:r>
+    </w:p>
+    <w:p>
+      <w:pPr>
+        <w:pStyle w:val="ListBullet"/>
+        <w:numPr>
+          <w:ilvl w:val="0"/>
+          <w:numId w:val="0"/>
+        </w:numPr>
+      </w:pPr>
+    </w:p>
+    <w:p>
+      <w:pPr>
+        <w:pStyle w:val="ListBullet"/>
+        <w:numPr>
+          <w:ilvl w:val="0"/>
+          <w:numId w:val="0"/>
+        </w:numPr>
+      </w:pPr>
+      <w:r>
+        <w:t>I'm writing to you to inform you that under our obligations in the Water Act we must access your inlet pipe for urgent repairs.</w:t>
+      </w:r>
+    </w:p>
+    <w:p>
+      <w:pPr>
+        <w:pStyle w:val="ListBullet"/>
+        <w:numPr>
+          <w:ilvl w:val="0"/>
+          <w:numId w:val="0"/>
+        </w:numPr>
+      </w:pPr>
+    </w:p>
+    <w:p>
+      <w:pPr>
+        <w:pStyle w:val="ListBullet"/>
+        <w:numPr>
+          <w:ilvl w:val="0"/>
+          <w:numId w:val="0"/>
+        </w:numPr>
+      </w:pPr>
+      <w:r>
+        <w:t>Should you refuse this request we will prosecute you to the full extent of the law.</w:t>
+      </w:r>
+    </w:p>
+    <w:p>
+      <w:pPr>
+        <w:pStyle w:val="ListBullet"/>
+        <w:numPr>
+          <w:ilvl w:val="0"/>
+          <w:numId w:val="0"/>
+        </w:numPr>
+      </w:pPr>
+    </w:p>
+    <w:p>
+      <w:pPr>
+        <w:pStyle w:val="ListBullet"/>
+        <w:numPr>
+          <w:ilvl w:val="0"/>
+          <w:numId w:val="0"/>
+        </w:numPr>
+      </w:pPr>
+      <w:r>
+        <w:t>We understand that your email address is:</w:t>
+      </w:r>
+    </w:p>
+    <w:p>
+      <w:pPr>
+        <w:pStyle w:val="ListBullet"/>
+        <w:numPr>
+          <w:ilvl w:val="0"/>
+          <w:numId w:val="0"/>
+        </w:numPr>
+      </w:pPr>
+    </w:p>
+    <w:p>
+      <w:pPr>
+        <w:pStyle w:val="ListBullet"/>
+        <w:numPr>
+          <w:ilvl w:val="0"/>
+          <w:numId w:val="0"/>
+        </w:numPr>
+      </w:pPr>
+      <w:r>
+        <w:t>john.doe@somedomain.com</w:t>
+      </w:r>
+    </w:p>
+    <w:p>
+      <w:pPr>
+        <w:pStyle w:val="ListBullet"/>
+        <w:numPr>
+          <w:ilvl w:val="0"/>
+          <w:numId w:val="0"/>
+        </w:numPr>
+      </w:pPr>
+    </w:p>
+    <w:p>
+      <w:pPr>
+        <w:pStyle w:val="ListBullet"/>
+        <w:numPr>
+          <w:ilvl w:val="0"/>
+          <w:numId w:val="0"/>
+        </w:numPr>
+      </w:pPr>
+      <w:r>
+        <w:t>and your credit card number is: 1234 1234 1234 1234</w:t>
+      </w:r>
+    </w:p>
+    <w:p>
+      <w:pPr>
+        <w:pStyle w:val="ListBullet"/>
+        <w:numPr>
+          <w:ilvl w:val="0"/>
+          <w:numId w:val="0"/>
+        </w:numPr>
+      </w:pPr>
+    </w:p>
+    <w:p>
+      <w:pPr>
+        <w:pStyle w:val="ListBullet"/>
+        <w:numPr>
+          <w:ilvl w:val="0"/>
+          <w:numId w:val="0"/>
+        </w:numPr>
+      </w:pPr>
+      <w:r>
+        <w:t>can we also confirm your address is</w:t>
+      </w:r>
+    </w:p>
+    <w:p>
+      <w:pPr>
+        <w:pStyle w:val="ListBullet"/>
+        <w:numPr>
+          <w:ilvl w:val="0"/>
+          <w:numId w:val="0"/>
+        </w:numPr>
+      </w:pPr>
+    </w:p>
+    <w:p>
+      <w:pPr>
+        <w:pStyle w:val="ListBullet"/>
+        <w:numPr>
+          <w:ilvl w:val="0"/>
+          <w:numId w:val="0"/>
+        </w:numPr>
+      </w:pPr>
+      <w:r>
+        <w:t>2/12 Smith Street</w:t>
+      </w:r>
+    </w:p>
+    <w:p>
+      <w:pPr>
+        <w:pStyle w:val="ListBullet"/>
+        <w:numPr>
+          <w:ilvl w:val="0"/>
+          <w:numId w:val="0"/>
+        </w:numPr>
+      </w:pPr>
+      <w:r>
+        <w:t>Beaconsfield South</w:t>
+      </w:r>
+    </w:p>
+    <w:p>
+      <w:pPr>
+        <w:pStyle w:val="ListBullet"/>
+        <w:numPr>
+          <w:ilvl w:val="0"/>
+          <w:numId w:val="0"/>
+        </w:numPr>
+      </w:pPr>
+      <w:r>
+        <w:t>Victoria, 3280.</w:t>
+      </w:r>
+    </w:p>
+    <w:p>
+      <w:pPr>
+        <w:pStyle w:val="ListBullet"/>
+        <w:numPr>
+          <w:ilvl w:val="0"/>
+          <w:numId w:val="0"/>
+        </w:numPr>
+      </w:pPr>
+    </w:p>
+    <w:p>
+      <w:pPr>
+        <w:pStyle w:val="ListBullet"/>
+        <w:numPr>
+          <w:ilvl w:val="0"/>
+          <w:numId w:val="0"/>
+        </w:numPr>
+      </w:pPr>
+    </w:p>
+    <w:p>
+      <w:pPr>
+        <w:pStyle w:val="ListBullet"/>
+        <w:numPr>
+          <w:ilvl w:val="0"/>
+          <w:numId w:val="0"/>
+        </w:numPr>
+      </w:pPr>
+      <w:r>
+        <w:t>regards</w:t>
+      </w:r>
+    </w:p>
+    <w:p>
+      <w:pPr>
+        <w:pStyle w:val="ListBullet"/>
+        <w:numPr>
+          <w:ilvl w:val="0"/>
+          <w:numId w:val="0"/>
+        </w:numPr>
+      </w:pPr>
+      <w:proofErr w:type="spellStart"/>
+      <w:r>
+        <w:t>Uneighbourly</w:t>
+      </w:r>
+      <w:proofErr w:type="spellEnd"/>
+      <w:r>
+        <w:t xml:space="preserve"> water authority</w:t>
+      </w:r>
+    </w:p>
+    <w:p>
+      <w:pPr>
+        <w:pStyle w:val="ListBullet"/>
+        <w:numPr>
+          <w:ilvl w:val="0"/>
+          <w:numId w:val="0"/>
+        </w:numPr>
+      </w:pPr>
+    </w:p>
+    <w:p>
+      <w:pPr>
+        <w:pStyle w:val="ListBullet"/>
+        <w:numPr>
+          <w:ilvl w:val="0"/>
+          <w:numId w:val="0"/>
+        </w:numPr>
+      </w:pPr>
+    </w:p>
+    <w:p>
+      <w:pPr>
+        <w:pStyle w:val="ListBullet"/>
+        <w:numPr>
+          <w:ilvl w:val="0"/>
+          <w:numId w:val="0"/>
+        </w:numPr>
+        <w:rPr>
+          <w:b/>
+          <w:bCs/>
+        </w:rPr>
+      </w:pPr>
+      <w:r>
+        <w:rPr>
+          <w:b/>
+          <w:bCs/>
+        </w:rPr>
+        <w:t>Output</w:t>
+      </w:r>
+    </w:p>
+    <w:p>
+      <w:pPr>
+        <w:pStyle w:val="ListBullet"/>
+        <w:numPr>
+          <w:ilvl w:val="0"/>
+          <w:numId w:val="0"/>
+        </w:numPr>
+      </w:pPr>
+    </w:p>
+    <w:p>
+      <w:pPr>
+        <w:pStyle w:val="ListBullet"/>
+        <w:numPr>
+          <w:ilvl w:val="0"/>
+          <w:numId w:val="0"/>
+        </w:numPr>
+        <w:ind w:left="360"/>
+      </w:pPr>
+      <w:r>
+        <w:t>**Notice of Urgent Repairs**</w:t>
+      </w:r>
+    </w:p>
+    <w:p>
+      <w:pPr>
+        <w:pStyle w:val="ListBullet"/>
+        <w:numPr>
+          <w:ilvl w:val="0"/>
+          <w:numId w:val="0"/>
+        </w:numPr>
+        <w:ind w:left="360"/>
+      </w:pPr>
+    </w:p>
+    <w:p>
+      <w:pPr>
+        <w:pStyle w:val="ListBullet"/>
+        <w:numPr>
+          <w:ilvl w:val="0"/>
+          <w:numId w:val="0"/>
+        </w:numPr>
+        <w:ind w:left="360"/>
+      </w:pPr>
+      <w:r>
+        <w:t>1 January 2026</w:t>
+      </w:r>
+    </w:p>
+    <w:p>
+      <w:pPr>
+        <w:pStyle w:val="ListBullet"/>
+        <w:numPr>
+          <w:ilvl w:val="0"/>
+          <w:numId w:val="0"/>
+        </w:numPr>
+        <w:ind w:left="360"/>
+      </w:pPr>
+    </w:p>
+    <w:p>
+      <w:pPr>
+        <w:pStyle w:val="ListBullet"/>
+        <w:numPr>
+          <w:ilvl w:val="0"/>
+          <w:numId w:val="0"/>
+        </w:numPr>
+        <w:ind w:left="360"/>
+      </w:pPr>
+      <w:r>
+        <w:t>Dear John,</w:t>
+      </w:r>
+    </w:p>
+    <w:p>
+      <w:pPr>
+        <w:pStyle w:val="ListBullet"/>
+        <w:numPr>
+          <w:ilvl w:val="0"/>
+          <w:numId w:val="0"/>
+        </w:numPr>
+        <w:ind w:left="360"/>
+      </w:pPr>
+    </w:p>
+    <w:p>
+      <w:pPr>
+        <w:pStyle w:val="ListBullet"/>
+        <w:numPr>
+          <w:ilvl w:val="0"/>
+          <w:numId w:val="0"/>
+        </w:numPr>
+        <w:ind w:left="360"/>
+      </w:pPr>
+      <w:r>
+        <w:t>We need to let you know that, under the Water Act, we must access your inlet pipe for urgent repairs.</w:t>
+      </w:r>
+    </w:p>
+    <w:p>
+      <w:pPr>
+        <w:pStyle w:val="ListBullet"/>
+        <w:numPr>
+          <w:ilvl w:val="0"/>
+          <w:numId w:val="0"/>
+        </w:numPr>
+        <w:ind w:left="360"/>
+      </w:pPr>
+    </w:p>
+    <w:p>
+      <w:pPr>
+        <w:pStyle w:val="ListBullet"/>
+        <w:numPr>
+          <w:ilvl w:val="0"/>
+          <w:numId w:val="0"/>
+        </w:numPr>
+        <w:ind w:left="360"/>
+      </w:pPr>
+      <w:r>
+        <w:t xml:space="preserve">If you are unable to grant us access, please understand that we may need to take legal action. </w:t>
+      </w:r>
+    </w:p>
+    <w:p>
+      <w:pPr>
+        <w:pStyle w:val="ListBullet"/>
+        <w:numPr>
+          <w:ilvl w:val="0"/>
+          <w:numId w:val="0"/>
+        </w:numPr>
+        <w:ind w:left="360"/>
+      </w:pPr>
+    </w:p>
+    <w:p>
+      <w:pPr>
+        <w:pStyle w:val="ListBullet"/>
+        <w:numPr>
+          <w:ilvl w:val="0"/>
+          <w:numId w:val="0"/>
+        </w:numPr>
+        <w:ind w:left="360"/>
+      </w:pPr>
+      <w:r>
+        <w:t>We have your email address as [REDACTED EMAIL]. Could you please confirm that your address is [REDACTED ADDRESS]?</w:t>
+      </w:r>
+    </w:p>
+    <w:p>
+      <w:pPr>
+        <w:pStyle w:val="ListBullet"/>
+        <w:numPr>
+          <w:ilvl w:val="0"/>
+          <w:numId w:val="0"/>
+        </w:numPr>
+        <w:ind w:left="360"/>
+      </w:pPr>
+    </w:p>
+    <w:p>
+      <w:pPr>
+        <w:pStyle w:val="ListBullet"/>
+        <w:numPr>
+          <w:ilvl w:val="0"/>
+          <w:numId w:val="0"/>
+        </w:numPr>
+        <w:ind w:left="360"/>
+      </w:pPr>
+      <w:r>
+        <w:t>Thank you for your cooperation.</w:t>
+      </w:r>
+    </w:p>
+    <w:p>
+      <w:pPr>
+        <w:pStyle w:val="ListBullet"/>
+        <w:numPr>
+          <w:ilvl w:val="0"/>
+          <w:numId w:val="0"/>
+        </w:numPr>
+        <w:ind w:left="360"/>
+      </w:pPr>
+    </w:p>
+    <w:p>
+      <w:pPr>
+        <w:pStyle w:val="ListBullet"/>
+        <w:numPr>
+          <w:ilvl w:val="0"/>
+          <w:numId w:val="0"/>
+        </w:numPr>
+        <w:ind w:left="360"/>
+      </w:pPr>
+      <w:r>
+        <w:t xml:space="preserve">Best regards,  </w:t>
+      </w:r>
+    </w:p>
+    <w:p>
+      <w:pPr>
+        <w:pStyle w:val="ListBullet"/>
+        <w:numPr>
+          <w:ilvl w:val="0"/>
+          <w:numId w:val="0"/>
+        </w:numPr>
+        <w:ind w:left="360"/>
+      </w:pPr>
+      <w:r>
+        <w:t>Wannon Water</w:t>
+      </w:r>
+    </w:p>
+    <w:p>
+      <w:pPr>
+        <w:pStyle w:val="ListBullet"/>
+        <w:numPr>
+          <w:ilvl w:val="0"/>
+          <w:numId w:val="0"/>
+        </w:numPr>
+        <w:ind w:left="360"/>
+      </w:pPr>
+    </w:p>
+    <w:p>
+      <w:pPr>
+        <w:pStyle w:val="ListBullet"/>
+        <w:numPr>
+          <w:ilvl w:val="0"/>
+          <w:numId w:val="0"/>
+        </w:numPr>
+        <w:ind w:left="360"/>
+      </w:pPr>
+    </w:p>
+    <w:p>
+      <w:pPr>
+        <w:pStyle w:val="ListBullet"/>
+        <w:numPr>
+          <w:ilvl w:val="0"/>
+          <w:numId w:val="0"/>
+        </w:numPr>
+        <w:ind w:left="360"/>
+      </w:pPr>
     </w:p>
     <w:sectPr>
       <w:headerReference w:type="even" r:id="rId8"/>
@@ -1588,11 +2666,127 @@
       </w:rPr>
     </w:lvl>
   </w:abstractNum>
+  <w:abstractNum w:abstractNumId="2" w15:restartNumberingAfterBreak="0">
+    <w:nsid w:val="41EE17C2"/>
+    <w:multiLevelType w:val="hybridMultilevel"/>
+    <w:tmpl w:val="4928DAE4"/>
+    <w:lvl w:ilvl="0" w:tplc="0C090001">
+      <w:start w:val="1"/>
+      <w:numFmt w:val="bullet"/>
+      <w:lvlText w:val=""/>
+      <w:lvlJc w:val="left"/>
+      <w:pPr>
+        <w:ind w:left="720" w:hanging="360"/>
+      </w:pPr>
+      <w:rPr>
+        <w:rFonts w:ascii="Symbol" w:hAnsi="Symbol" w:hint="default"/>
+      </w:rPr>
+    </w:lvl>
+    <w:lvl w:ilvl="1" w:tplc="0C090003" w:tentative="1">
+      <w:start w:val="1"/>
+      <w:numFmt w:val="bullet"/>
+      <w:lvlText w:val="o"/>
+      <w:lvlJc w:val="left"/>
+      <w:pPr>
+        <w:ind w:left="1440" w:hanging="360"/>
+      </w:pPr>
+      <w:rPr>
+        <w:rFonts w:ascii="Courier New" w:hAnsi="Courier New" w:cs="Courier New" w:hint="default"/>
+      </w:rPr>
+    </w:lvl>
+    <w:lvl w:ilvl="2" w:tplc="0C090005" w:tentative="1">
+      <w:start w:val="1"/>
+      <w:numFmt w:val="bullet"/>
+      <w:lvlText w:val=""/>
+      <w:lvlJc w:val="left"/>
+      <w:pPr>
+        <w:ind w:left="2160" w:hanging="360"/>
+      </w:pPr>
+      <w:rPr>
+        <w:rFonts w:ascii="Wingdings" w:hAnsi="Wingdings" w:hint="default"/>
+      </w:rPr>
+    </w:lvl>
+    <w:lvl w:ilvl="3" w:tplc="0C090001" w:tentative="1">
+      <w:start w:val="1"/>
+      <w:numFmt w:val="bullet"/>
+      <w:lvlText w:val=""/>
+      <w:lvlJc w:val="left"/>
+      <w:pPr>
+        <w:ind w:left="2880" w:hanging="360"/>
+      </w:pPr>
+      <w:rPr>
+        <w:rFonts w:ascii="Symbol" w:hAnsi="Symbol" w:hint="default"/>
+      </w:rPr>
+    </w:lvl>
+    <w:lvl w:ilvl="4" w:tplc="0C090003" w:tentative="1">
+      <w:start w:val="1"/>
+      <w:numFmt w:val="bullet"/>
+      <w:lvlText w:val="o"/>
+      <w:lvlJc w:val="left"/>
+      <w:pPr>
+        <w:ind w:left="3600" w:hanging="360"/>
+      </w:pPr>
+      <w:rPr>
+        <w:rFonts w:ascii="Courier New" w:hAnsi="Courier New" w:cs="Courier New" w:hint="default"/>
+      </w:rPr>
+    </w:lvl>
+    <w:lvl w:ilvl="5" w:tplc="0C090005" w:tentative="1">
+      <w:start w:val="1"/>
+      <w:numFmt w:val="bullet"/>
+      <w:lvlText w:val=""/>
+      <w:lvlJc w:val="left"/>
+      <w:pPr>
+        <w:ind w:left="4320" w:hanging="360"/>
+      </w:pPr>
+      <w:rPr>
+        <w:rFonts w:ascii="Wingdings" w:hAnsi="Wingdings" w:hint="default"/>
+      </w:rPr>
+    </w:lvl>
+    <w:lvl w:ilvl="6" w:tplc="0C090001" w:tentative="1">
+      <w:start w:val="1"/>
+      <w:numFmt w:val="bullet"/>
+      <w:lvlText w:val=""/>
+      <w:lvlJc w:val="left"/>
+      <w:pPr>
+        <w:ind w:left="5040" w:hanging="360"/>
+      </w:pPr>
+      <w:rPr>
+        <w:rFonts w:ascii="Symbol" w:hAnsi="Symbol" w:hint="default"/>
+      </w:rPr>
+    </w:lvl>
+    <w:lvl w:ilvl="7" w:tplc="0C090003" w:tentative="1">
+      <w:start w:val="1"/>
+      <w:numFmt w:val="bullet"/>
+      <w:lvlText w:val="o"/>
+      <w:lvlJc w:val="left"/>
+      <w:pPr>
+        <w:ind w:left="5760" w:hanging="360"/>
+      </w:pPr>
+      <w:rPr>
+        <w:rFonts w:ascii="Courier New" w:hAnsi="Courier New" w:cs="Courier New" w:hint="default"/>
+      </w:rPr>
+    </w:lvl>
+    <w:lvl w:ilvl="8" w:tplc="0C090005" w:tentative="1">
+      <w:start w:val="1"/>
+      <w:numFmt w:val="bullet"/>
+      <w:lvlText w:val=""/>
+      <w:lvlJc w:val="left"/>
+      <w:pPr>
+        <w:ind w:left="6480" w:hanging="360"/>
+      </w:pPr>
+      <w:rPr>
+        <w:rFonts w:ascii="Wingdings" w:hAnsi="Wingdings" w:hint="default"/>
+      </w:rPr>
+    </w:lvl>
+  </w:abstractNum>
   <w:num w:numId="1" w16cid:durableId="1160149180">
     <w:abstractNumId w:val="0"/>
   </w:num>
   <w:num w:numId="2" w16cid:durableId="496968706">
     <w:abstractNumId w:val="1"/>
+  </w:num>
+  <w:num w:numId="3" w16cid:durableId="697782922">
+    <w:abstractNumId w:val="2"/>
   </w:num>
 </w:numbering>
 </file>
@@ -2883,7 +4077,7 @@
 </file>
 
 <file path=customXml/itemProps1.xml><?xml version="1.0" encoding="utf-8"?>
-<ds:datastoreItem xmlns:ds="http://schemas.openxmlformats.org/officeDocument/2006/customXml" ds:itemID="{DBE64FAB-FF85-4E3B-977A-5C22FFA0D5C3}">
+<ds:datastoreItem xmlns:ds="http://schemas.openxmlformats.org/officeDocument/2006/customXml" ds:itemID="{2FEB0933-8817-4C36-B67D-75B06BFB9EB1}">
   <ds:schemaRefs>
     <ds:schemaRef ds:uri="http://www.w3.org/2001/XMLSchema"/>
   </ds:schemaRefs>

</xml_diff>